<commit_message>
Enhanced Gradio UI with tabs, resume rewriter, and job description analyzer
</commit_message>
<xml_diff>
--- a/AI-Powered Career Assistant for Job Seekers.docx
+++ b/AI-Powered Career Assistant for Job Seekers.docx
@@ -11,7 +11,6 @@
           <w:szCs w:val="24"/>
         </w:rPr>
       </w:pPr>
-      <w:proofErr w:type="spellStart"/>
       <w:r>
         <w:rPr>
           <w:rFonts w:ascii="Calibri" w:hAnsi="Calibri" w:cs="Calibri"/>
@@ -22,7 +21,6 @@
         </w:rPr>
         <w:t>JobGenie</w:t>
       </w:r>
-      <w:proofErr w:type="spellEnd"/>
       <w:r>
         <w:rPr>
           <w:rFonts w:ascii="Calibri" w:hAnsi="Calibri" w:cs="Calibri"/>
@@ -284,25 +282,7 @@
                 <w:sz w:val="24"/>
                 <w:szCs w:val="24"/>
               </w:rPr>
-              <w:t xml:space="preserve">NLP – NER / </w:t>
-            </w:r>
-            <w:proofErr w:type="spellStart"/>
-            <w:r>
-              <w:rPr>
-                <w:rFonts w:ascii="Calibri" w:hAnsi="Calibri" w:cs="Calibri"/>
-                <w:sz w:val="24"/>
-                <w:szCs w:val="24"/>
-              </w:rPr>
-              <w:t>Keyphrase</w:t>
-            </w:r>
-            <w:proofErr w:type="spellEnd"/>
-            <w:r>
-              <w:rPr>
-                <w:rFonts w:ascii="Calibri" w:hAnsi="Calibri" w:cs="Calibri"/>
-                <w:sz w:val="24"/>
-                <w:szCs w:val="24"/>
-              </w:rPr>
-              <w:t xml:space="preserve"> Extraction</w:t>
+              <w:t>NLP – NER / Keyphrase Extraction</w:t>
             </w:r>
           </w:p>
         </w:tc>
@@ -326,43 +306,7 @@
                 <w:sz w:val="24"/>
                 <w:szCs w:val="24"/>
               </w:rPr>
-              <w:t>Hugging Face (</w:t>
-            </w:r>
-            <w:proofErr w:type="spellStart"/>
-            <w:r>
-              <w:rPr>
-                <w:rFonts w:ascii="Calibri" w:hAnsi="Calibri" w:cs="Calibri"/>
-                <w:sz w:val="24"/>
-                <w:szCs w:val="24"/>
-              </w:rPr>
-              <w:t>spaCy</w:t>
-            </w:r>
-            <w:proofErr w:type="spellEnd"/>
-            <w:r>
-              <w:rPr>
-                <w:rFonts w:ascii="Calibri" w:hAnsi="Calibri" w:cs="Calibri"/>
-                <w:sz w:val="24"/>
-                <w:szCs w:val="24"/>
-              </w:rPr>
-              <w:t xml:space="preserve">, </w:t>
-            </w:r>
-            <w:proofErr w:type="spellStart"/>
-            <w:r>
-              <w:rPr>
-                <w:rFonts w:ascii="Calibri" w:hAnsi="Calibri" w:cs="Calibri"/>
-                <w:sz w:val="24"/>
-                <w:szCs w:val="24"/>
-              </w:rPr>
-              <w:t>KeyBERT</w:t>
-            </w:r>
-            <w:proofErr w:type="spellEnd"/>
-            <w:r>
-              <w:rPr>
-                <w:rFonts w:ascii="Calibri" w:hAnsi="Calibri" w:cs="Calibri"/>
-                <w:sz w:val="24"/>
-                <w:szCs w:val="24"/>
-              </w:rPr>
-              <w:t>)</w:t>
+              <w:t>Hugging Face (spaCy, KeyBERT)</w:t>
             </w:r>
           </w:p>
         </w:tc>
@@ -799,9 +743,11 @@
           <w:sz w:val="24"/>
           <w:szCs w:val="24"/>
         </w:rPr>
-        <w:t xml:space="preserve">1. </w:t>
-      </w:r>
-      <w:r>
+        <w:t>1. Environment Setup</w:t>
+      </w:r>
+    </w:p>
+    <w:p>
+      <w:pPr>
         <w:rPr>
           <w:rFonts w:ascii="Calibri" w:hAnsi="Calibri" w:cs="Calibri"/>
           <w:b/>
@@ -809,11 +755,8 @@
           <w:sz w:val="24"/>
           <w:szCs w:val="24"/>
         </w:rPr>
-        <w:t>Environment Setup</w:t>
-      </w:r>
-    </w:p>
-    <w:p>
-      <w:pPr>
+      </w:pPr>
+      <w:r>
         <w:rPr>
           <w:rFonts w:ascii="Calibri" w:hAnsi="Calibri" w:cs="Calibri"/>
           <w:b/>
@@ -821,7 +764,8 @@
           <w:sz w:val="24"/>
           <w:szCs w:val="24"/>
         </w:rPr>
-      </w:pPr>
+        <w:t xml:space="preserve">1.1 </w:t>
+      </w:r>
       <w:r>
         <w:rPr>
           <w:rFonts w:ascii="Calibri" w:hAnsi="Calibri" w:cs="Calibri"/>
@@ -830,9 +774,45 @@
           <w:sz w:val="24"/>
           <w:szCs w:val="24"/>
         </w:rPr>
-        <w:t xml:space="preserve">1.1 </w:t>
-      </w:r>
-      <w:r>
+        <w:t xml:space="preserve">Create a new virtual environment: </w:t>
+      </w:r>
+    </w:p>
+    <w:p>
+      <w:pPr>
+        <w:rPr>
+          <w:rFonts w:ascii="Calibri" w:hAnsi="Calibri" w:cs="Calibri"/>
+          <w:sz w:val="24"/>
+          <w:szCs w:val="24"/>
+        </w:rPr>
+      </w:pPr>
+      <w:r>
+        <w:rPr>
+          <w:rFonts w:ascii="Calibri" w:hAnsi="Calibri" w:cs="Calibri"/>
+          <w:sz w:val="24"/>
+          <w:szCs w:val="24"/>
+        </w:rPr>
+        <w:t>python -m venv jobgenie-env</w:t>
+      </w:r>
+    </w:p>
+    <w:p>
+      <w:pPr>
+        <w:rPr>
+          <w:rFonts w:ascii="Calibri" w:hAnsi="Calibri" w:cs="Calibri"/>
+          <w:sz w:val="24"/>
+          <w:szCs w:val="24"/>
+        </w:rPr>
+      </w:pPr>
+      <w:r>
+        <w:rPr>
+          <w:rFonts w:ascii="Calibri" w:hAnsi="Calibri" w:cs="Calibri"/>
+          <w:sz w:val="24"/>
+          <w:szCs w:val="24"/>
+        </w:rPr>
+        <w:t>jobgenie-env\Scripts\activate</w:t>
+      </w:r>
+    </w:p>
+    <w:p>
+      <w:pPr>
         <w:rPr>
           <w:rFonts w:ascii="Calibri" w:hAnsi="Calibri" w:cs="Calibri"/>
           <w:b/>
@@ -840,8 +820,7 @@
           <w:sz w:val="24"/>
           <w:szCs w:val="24"/>
         </w:rPr>
-        <w:t>Create a new virtual environment:</w:t>
-      </w:r>
+      </w:pPr>
       <w:r>
         <w:rPr>
           <w:rFonts w:ascii="Calibri" w:hAnsi="Calibri" w:cs="Calibri"/>
@@ -850,100 +829,7 @@
           <w:sz w:val="24"/>
           <w:szCs w:val="24"/>
         </w:rPr>
-        <w:t xml:space="preserve"> </w:t>
-      </w:r>
-    </w:p>
-    <w:p>
-      <w:pPr>
-        <w:rPr>
-          <w:rFonts w:ascii="Calibri" w:hAnsi="Calibri" w:cs="Calibri"/>
-          <w:sz w:val="24"/>
-          <w:szCs w:val="24"/>
-        </w:rPr>
-      </w:pPr>
-      <w:r>
-        <w:rPr>
-          <w:rFonts w:ascii="Calibri" w:hAnsi="Calibri" w:cs="Calibri"/>
-          <w:sz w:val="24"/>
-          <w:szCs w:val="24"/>
-        </w:rPr>
-        <w:t xml:space="preserve">python -m venv </w:t>
-      </w:r>
-      <w:proofErr w:type="spellStart"/>
-      <w:r>
-        <w:rPr>
-          <w:rFonts w:ascii="Calibri" w:hAnsi="Calibri" w:cs="Calibri"/>
-          <w:sz w:val="24"/>
-          <w:szCs w:val="24"/>
-        </w:rPr>
-        <w:t>jobgenie</w:t>
-      </w:r>
-      <w:proofErr w:type="spellEnd"/>
-      <w:r>
-        <w:rPr>
-          <w:rFonts w:ascii="Calibri" w:hAnsi="Calibri" w:cs="Calibri"/>
-          <w:sz w:val="24"/>
-          <w:szCs w:val="24"/>
-        </w:rPr>
-        <w:t>-env</w:t>
-      </w:r>
-    </w:p>
-    <w:p>
-      <w:pPr>
-        <w:rPr>
-          <w:rFonts w:ascii="Calibri" w:hAnsi="Calibri" w:cs="Calibri"/>
-          <w:sz w:val="24"/>
-          <w:szCs w:val="24"/>
-        </w:rPr>
-      </w:pPr>
-      <w:proofErr w:type="spellStart"/>
-      <w:r>
-        <w:rPr>
-          <w:rFonts w:ascii="Calibri" w:hAnsi="Calibri" w:cs="Calibri"/>
-          <w:sz w:val="24"/>
-          <w:szCs w:val="24"/>
-        </w:rPr>
-        <w:t>jobgenie</w:t>
-      </w:r>
-      <w:proofErr w:type="spellEnd"/>
-      <w:r>
-        <w:rPr>
-          <w:rFonts w:ascii="Calibri" w:hAnsi="Calibri" w:cs="Calibri"/>
-          <w:sz w:val="24"/>
-          <w:szCs w:val="24"/>
-        </w:rPr>
-        <w:t>-env\Scripts\activate</w:t>
-      </w:r>
-    </w:p>
-    <w:p>
-      <w:pPr>
-        <w:rPr>
-          <w:rFonts w:ascii="Calibri" w:hAnsi="Calibri" w:cs="Calibri"/>
-          <w:b/>
-          <w:bCs/>
-          <w:sz w:val="24"/>
-          <w:szCs w:val="24"/>
-        </w:rPr>
-      </w:pPr>
-      <w:r>
-        <w:rPr>
-          <w:rFonts w:ascii="Calibri" w:hAnsi="Calibri" w:cs="Calibri"/>
-          <w:b/>
-          <w:bCs/>
-          <w:sz w:val="24"/>
-          <w:szCs w:val="24"/>
-        </w:rPr>
-        <w:t xml:space="preserve">1.2 </w:t>
-      </w:r>
-      <w:r>
-        <w:rPr>
-          <w:rFonts w:ascii="Calibri" w:hAnsi="Calibri" w:cs="Calibri"/>
-          <w:b/>
-          <w:bCs/>
-          <w:sz w:val="24"/>
-          <w:szCs w:val="24"/>
-        </w:rPr>
-        <w:t>Dependencies</w:t>
+        <w:t>1.2 Dependencies</w:t>
       </w:r>
     </w:p>
     <w:p>
@@ -963,198 +849,42 @@
           <w:sz w:val="24"/>
           <w:szCs w:val="24"/>
         </w:rPr>
-        <w:t xml:space="preserve">pip install </w:t>
-      </w:r>
-      <w:proofErr w:type="spellStart"/>
-      <w:r>
-        <w:rPr>
-          <w:rFonts w:ascii="Calibri" w:hAnsi="Calibri" w:cs="Calibri"/>
-          <w:sz w:val="24"/>
-          <w:szCs w:val="24"/>
-        </w:rPr>
-        <w:t>openai</w:t>
-      </w:r>
-      <w:proofErr w:type="spellEnd"/>
-      <w:r>
-        <w:rPr>
-          <w:rFonts w:ascii="Calibri" w:hAnsi="Calibri" w:cs="Calibri"/>
-          <w:sz w:val="24"/>
-          <w:szCs w:val="24"/>
-        </w:rPr>
-        <w:t xml:space="preserve"> transformers torch gradio sentence-transformers spacy </w:t>
-      </w:r>
-      <w:proofErr w:type="spellStart"/>
-      <w:r>
-        <w:rPr>
-          <w:rFonts w:ascii="Calibri" w:hAnsi="Calibri" w:cs="Calibri"/>
-          <w:sz w:val="24"/>
-          <w:szCs w:val="24"/>
-        </w:rPr>
-        <w:t>keybert</w:t>
-      </w:r>
-      <w:proofErr w:type="spellEnd"/>
-      <w:r>
-        <w:rPr>
-          <w:rFonts w:ascii="Calibri" w:hAnsi="Calibri" w:cs="Calibri"/>
-          <w:sz w:val="24"/>
-          <w:szCs w:val="24"/>
-        </w:rPr>
-        <w:t xml:space="preserve"> </w:t>
-      </w:r>
-      <w:proofErr w:type="spellStart"/>
-      <w:r>
-        <w:rPr>
-          <w:rFonts w:ascii="Calibri" w:hAnsi="Calibri" w:cs="Calibri"/>
-          <w:sz w:val="24"/>
-          <w:szCs w:val="24"/>
-        </w:rPr>
-        <w:t>speechrecognition</w:t>
-      </w:r>
-      <w:proofErr w:type="spellEnd"/>
-      <w:r>
-        <w:rPr>
-          <w:rFonts w:ascii="Calibri" w:hAnsi="Calibri" w:cs="Calibri"/>
-          <w:sz w:val="24"/>
-          <w:szCs w:val="24"/>
-        </w:rPr>
-        <w:t xml:space="preserve"> </w:t>
-      </w:r>
-      <w:proofErr w:type="spellStart"/>
-      <w:r>
-        <w:rPr>
-          <w:rFonts w:ascii="Calibri" w:hAnsi="Calibri" w:cs="Calibri"/>
-          <w:sz w:val="24"/>
-          <w:szCs w:val="24"/>
-        </w:rPr>
-        <w:t>pyaudio</w:t>
-      </w:r>
-      <w:proofErr w:type="spellEnd"/>
-      <w:r>
-        <w:rPr>
-          <w:rFonts w:ascii="Calibri" w:hAnsi="Calibri" w:cs="Calibri"/>
-          <w:sz w:val="24"/>
-          <w:szCs w:val="24"/>
-        </w:rPr>
-        <w:t xml:space="preserve"> </w:t>
-      </w:r>
-      <w:proofErr w:type="spellStart"/>
-      <w:r>
-        <w:rPr>
-          <w:rFonts w:ascii="Calibri" w:hAnsi="Calibri" w:cs="Calibri"/>
-          <w:sz w:val="24"/>
-          <w:szCs w:val="24"/>
-        </w:rPr>
-        <w:t>git+https</w:t>
-      </w:r>
-      <w:proofErr w:type="spellEnd"/>
-      <w:r>
-        <w:rPr>
-          <w:rFonts w:ascii="Calibri" w:hAnsi="Calibri" w:cs="Calibri"/>
-          <w:sz w:val="24"/>
-          <w:szCs w:val="24"/>
-        </w:rPr>
-        <w:t>://github.com/</w:t>
-      </w:r>
-      <w:proofErr w:type="spellStart"/>
-      <w:r>
-        <w:rPr>
-          <w:rFonts w:ascii="Calibri" w:hAnsi="Calibri" w:cs="Calibri"/>
-          <w:sz w:val="24"/>
-          <w:szCs w:val="24"/>
-        </w:rPr>
-        <w:t>openai</w:t>
-      </w:r>
-      <w:proofErr w:type="spellEnd"/>
-      <w:r>
-        <w:rPr>
-          <w:rFonts w:ascii="Calibri" w:hAnsi="Calibri" w:cs="Calibri"/>
-          <w:sz w:val="24"/>
-          <w:szCs w:val="24"/>
-        </w:rPr>
-        <w:t>/</w:t>
-      </w:r>
-      <w:proofErr w:type="spellStart"/>
-      <w:r>
-        <w:rPr>
-          <w:rFonts w:ascii="Calibri" w:hAnsi="Calibri" w:cs="Calibri"/>
-          <w:sz w:val="24"/>
-          <w:szCs w:val="24"/>
-        </w:rPr>
-        <w:t>whisper.git</w:t>
-      </w:r>
-      <w:proofErr w:type="spellEnd"/>
-      <w:r>
-        <w:rPr>
-          <w:rFonts w:ascii="Calibri" w:hAnsi="Calibri" w:cs="Calibri"/>
-          <w:sz w:val="24"/>
-          <w:szCs w:val="24"/>
-        </w:rPr>
-        <w:t xml:space="preserve"> datasets scikit-learn</w:t>
-      </w:r>
-    </w:p>
-    <w:p>
-      <w:pPr>
-        <w:rPr>
-          <w:rFonts w:ascii="Calibri" w:hAnsi="Calibri" w:cs="Calibri"/>
-          <w:sz w:val="24"/>
-          <w:szCs w:val="24"/>
-        </w:rPr>
-      </w:pPr>
-      <w:r>
-        <w:rPr>
-          <w:rFonts w:ascii="Calibri" w:hAnsi="Calibri" w:cs="Calibri"/>
-          <w:sz w:val="24"/>
-          <w:szCs w:val="24"/>
-        </w:rPr>
-        <w:t xml:space="preserve">pip install </w:t>
-      </w:r>
-      <w:proofErr w:type="spellStart"/>
-      <w:r>
-        <w:rPr>
-          <w:rFonts w:ascii="Calibri" w:hAnsi="Calibri" w:cs="Calibri"/>
-          <w:sz w:val="24"/>
-          <w:szCs w:val="24"/>
-        </w:rPr>
-        <w:t>pipwin</w:t>
-      </w:r>
-      <w:proofErr w:type="spellEnd"/>
-    </w:p>
-    <w:p>
-      <w:pPr>
-        <w:rPr>
-          <w:rFonts w:ascii="Calibri" w:hAnsi="Calibri" w:cs="Calibri"/>
-          <w:sz w:val="24"/>
-          <w:szCs w:val="24"/>
-        </w:rPr>
-      </w:pPr>
-      <w:proofErr w:type="spellStart"/>
-      <w:r>
-        <w:rPr>
-          <w:rFonts w:ascii="Calibri" w:hAnsi="Calibri" w:cs="Calibri"/>
-          <w:sz w:val="24"/>
-          <w:szCs w:val="24"/>
-        </w:rPr>
-        <w:t>pipwin</w:t>
-      </w:r>
-      <w:proofErr w:type="spellEnd"/>
-      <w:r>
-        <w:rPr>
-          <w:rFonts w:ascii="Calibri" w:hAnsi="Calibri" w:cs="Calibri"/>
-          <w:sz w:val="24"/>
-          <w:szCs w:val="24"/>
-        </w:rPr>
-        <w:t xml:space="preserve"> install </w:t>
-      </w:r>
-      <w:proofErr w:type="spellStart"/>
-      <w:r>
-        <w:rPr>
-          <w:rFonts w:ascii="Calibri" w:hAnsi="Calibri" w:cs="Calibri"/>
-          <w:sz w:val="24"/>
-          <w:szCs w:val="24"/>
-        </w:rPr>
-        <w:t>pyaudio</w:t>
-      </w:r>
-      <w:proofErr w:type="spellEnd"/>
+        <w:t>pip install openai transformers torch gradio sentence-transformers spacy keybert speechrecognition pyaudio git+https://github.com/openai/whisper.git datasets scikit-learn</w:t>
+      </w:r>
+    </w:p>
+    <w:p>
+      <w:pPr>
+        <w:rPr>
+          <w:rFonts w:ascii="Calibri" w:hAnsi="Calibri" w:cs="Calibri"/>
+          <w:sz w:val="24"/>
+          <w:szCs w:val="24"/>
+        </w:rPr>
+      </w:pPr>
+      <w:r>
+        <w:rPr>
+          <w:rFonts w:ascii="Calibri" w:hAnsi="Calibri" w:cs="Calibri"/>
+          <w:sz w:val="24"/>
+          <w:szCs w:val="24"/>
+        </w:rPr>
+        <w:t>pip install pipwin</w:t>
+      </w:r>
+    </w:p>
+    <w:p>
+      <w:pPr>
+        <w:rPr>
+          <w:rFonts w:ascii="Calibri" w:hAnsi="Calibri" w:cs="Calibri"/>
+          <w:sz w:val="24"/>
+          <w:szCs w:val="24"/>
+        </w:rPr>
+      </w:pPr>
+      <w:r>
+        <w:rPr>
+          <w:rFonts w:ascii="Calibri" w:hAnsi="Calibri" w:cs="Calibri"/>
+          <w:sz w:val="24"/>
+          <w:szCs w:val="24"/>
+        </w:rPr>
+        <w:t>pipwin install pyaudio</w:t>
+      </w:r>
     </w:p>
     <w:p>
       <w:pPr>
@@ -1193,34 +923,14 @@
         </w:rPr>
         <w:t xml:space="preserve">Note: If </w:t>
       </w:r>
-      <w:proofErr w:type="spellStart"/>
-      <w:r>
-        <w:rPr>
-          <w:rFonts w:ascii="Calibri" w:hAnsi="Calibri" w:cs="Calibri"/>
-          <w:sz w:val="24"/>
-          <w:szCs w:val="24"/>
-        </w:rPr>
-        <w:t>pipwin</w:t>
-      </w:r>
-      <w:proofErr w:type="spellEnd"/>
-      <w:r>
-        <w:rPr>
-          <w:rFonts w:ascii="Calibri" w:hAnsi="Calibri" w:cs="Calibri"/>
-          <w:sz w:val="24"/>
-          <w:szCs w:val="24"/>
-        </w:rPr>
-        <w:t xml:space="preserve"> failed to install </w:t>
-      </w:r>
-      <w:proofErr w:type="spellStart"/>
-      <w:r>
-        <w:rPr>
-          <w:rFonts w:ascii="Calibri" w:hAnsi="Calibri" w:cs="Calibri"/>
-          <w:sz w:val="24"/>
-          <w:szCs w:val="24"/>
-        </w:rPr>
-        <w:t>pyaudio</w:t>
-      </w:r>
-      <w:proofErr w:type="spellEnd"/>
+      <w:r>
+        <w:rPr>
+          <w:rFonts w:ascii="Calibri" w:hAnsi="Calibri" w:cs="Calibri"/>
+          <w:sz w:val="24"/>
+          <w:szCs w:val="24"/>
+        </w:rPr>
+        <w:t>pipwin failed to install pyaudio</w:t>
+      </w:r>
       <w:r>
         <w:rPr>
           <w:rFonts w:ascii="Calibri" w:hAnsi="Calibri" w:cs="Calibri"/>
@@ -1235,90 +945,42 @@
           <w:sz w:val="24"/>
           <w:szCs w:val="24"/>
         </w:rPr>
-        <w:t xml:space="preserve">Use </w:t>
-      </w:r>
-      <w:proofErr w:type="spellStart"/>
-      <w:r>
-        <w:rPr>
-          <w:rFonts w:ascii="Calibri" w:hAnsi="Calibri" w:cs="Calibri"/>
-          <w:sz w:val="24"/>
-          <w:szCs w:val="24"/>
-        </w:rPr>
-        <w:t>sounddevice</w:t>
-      </w:r>
-      <w:proofErr w:type="spellEnd"/>
-      <w:r>
-        <w:rPr>
-          <w:rFonts w:ascii="Calibri" w:hAnsi="Calibri" w:cs="Calibri"/>
-          <w:sz w:val="24"/>
-          <w:szCs w:val="24"/>
-        </w:rPr>
-        <w:t xml:space="preserve"> Instead of </w:t>
-      </w:r>
-      <w:proofErr w:type="spellStart"/>
-      <w:r>
-        <w:rPr>
-          <w:rFonts w:ascii="Calibri" w:hAnsi="Calibri" w:cs="Calibri"/>
-          <w:sz w:val="24"/>
-          <w:szCs w:val="24"/>
-        </w:rPr>
-        <w:t>pyaudio</w:t>
-      </w:r>
-      <w:proofErr w:type="spellEnd"/>
-    </w:p>
-    <w:p>
-      <w:pPr>
-        <w:rPr>
-          <w:rFonts w:ascii="Calibri" w:hAnsi="Calibri" w:cs="Calibri"/>
-          <w:sz w:val="24"/>
-          <w:szCs w:val="24"/>
-        </w:rPr>
-      </w:pPr>
-      <w:r>
-        <w:rPr>
-          <w:rFonts w:ascii="Calibri" w:hAnsi="Calibri" w:cs="Calibri"/>
-          <w:sz w:val="24"/>
-          <w:szCs w:val="24"/>
-        </w:rPr>
-        <w:t xml:space="preserve">Before that give a try: pip uninstall </w:t>
-      </w:r>
-      <w:proofErr w:type="spellStart"/>
-      <w:r>
-        <w:rPr>
-          <w:rFonts w:ascii="Calibri" w:hAnsi="Calibri" w:cs="Calibri"/>
-          <w:sz w:val="24"/>
-          <w:szCs w:val="24"/>
-        </w:rPr>
-        <w:t>pyaudio</w:t>
-      </w:r>
-      <w:proofErr w:type="spellEnd"/>
-    </w:p>
-    <w:p>
-      <w:pPr>
-        <w:rPr>
-          <w:rFonts w:ascii="Calibri" w:hAnsi="Calibri" w:cs="Calibri"/>
-          <w:sz w:val="24"/>
-          <w:szCs w:val="24"/>
-        </w:rPr>
-      </w:pPr>
-      <w:r>
-        <w:rPr>
-          <w:rFonts w:ascii="Calibri" w:hAnsi="Calibri" w:cs="Calibri"/>
-          <w:sz w:val="24"/>
-          <w:szCs w:val="24"/>
-        </w:rPr>
-        <w:t xml:space="preserve">pip install </w:t>
-      </w:r>
-      <w:proofErr w:type="spellStart"/>
-      <w:r>
-        <w:rPr>
-          <w:rFonts w:ascii="Calibri" w:hAnsi="Calibri" w:cs="Calibri"/>
-          <w:sz w:val="24"/>
-          <w:szCs w:val="24"/>
-        </w:rPr>
-        <w:t>pyaudio</w:t>
-      </w:r>
-      <w:proofErr w:type="spellEnd"/>
+        <w:t>Use sounddevice Instead of pyaudio</w:t>
+      </w:r>
+    </w:p>
+    <w:p>
+      <w:pPr>
+        <w:rPr>
+          <w:rFonts w:ascii="Calibri" w:hAnsi="Calibri" w:cs="Calibri"/>
+          <w:sz w:val="24"/>
+          <w:szCs w:val="24"/>
+        </w:rPr>
+      </w:pPr>
+      <w:r>
+        <w:rPr>
+          <w:rFonts w:ascii="Calibri" w:hAnsi="Calibri" w:cs="Calibri"/>
+          <w:sz w:val="24"/>
+          <w:szCs w:val="24"/>
+        </w:rPr>
+        <w:t>Before that give a try: pip uninstall pyaudio</w:t>
+      </w:r>
+    </w:p>
+    <w:p>
+      <w:pPr>
+        <w:rPr>
+          <w:rFonts w:ascii="Calibri" w:hAnsi="Calibri" w:cs="Calibri"/>
+          <w:sz w:val="24"/>
+          <w:szCs w:val="24"/>
+        </w:rPr>
+      </w:pPr>
+      <w:r>
+        <w:rPr>
+          <w:rFonts w:ascii="Calibri" w:hAnsi="Calibri" w:cs="Calibri"/>
+          <w:sz w:val="24"/>
+          <w:szCs w:val="24"/>
+        </w:rPr>
+        <w:t>pip install pyaudio</w:t>
+      </w:r>
     </w:p>
     <w:p>
       <w:pPr>
@@ -1380,23 +1042,13 @@
           <w:szCs w:val="24"/>
         </w:rPr>
       </w:pPr>
-      <w:proofErr w:type="spellStart"/>
-      <w:r>
-        <w:rPr>
-          <w:rFonts w:ascii="Calibri" w:hAnsi="Calibri" w:cs="Calibri"/>
-          <w:sz w:val="24"/>
-          <w:szCs w:val="24"/>
-        </w:rPr>
-        <w:t>Analyze</w:t>
-      </w:r>
-      <w:proofErr w:type="spellEnd"/>
-      <w:r>
-        <w:rPr>
-          <w:rFonts w:ascii="Calibri" w:hAnsi="Calibri" w:cs="Calibri"/>
-          <w:sz w:val="24"/>
-          <w:szCs w:val="24"/>
-        </w:rPr>
-        <w:t xml:space="preserve"> a resume section</w:t>
+      <w:r>
+        <w:rPr>
+          <w:rFonts w:ascii="Calibri" w:hAnsi="Calibri" w:cs="Calibri"/>
+          <w:sz w:val="24"/>
+          <w:szCs w:val="24"/>
+        </w:rPr>
+        <w:t>Analyze a resume section</w:t>
       </w:r>
     </w:p>
     <w:p>
@@ -1476,18 +1128,8 @@
           <w:sz w:val="24"/>
           <w:szCs w:val="24"/>
         </w:rPr>
-        <w:t>pip install python-</w:t>
-      </w:r>
-      <w:proofErr w:type="spellStart"/>
-      <w:r>
-        <w:rPr>
-          <w:rFonts w:ascii="Calibri" w:hAnsi="Calibri" w:cs="Calibri"/>
-          <w:sz w:val="24"/>
-          <w:szCs w:val="24"/>
-        </w:rPr>
-        <w:t>dotenv</w:t>
-      </w:r>
-      <w:proofErr w:type="spellEnd"/>
+        <w:t>pip install python-dotenv</w:t>
+      </w:r>
     </w:p>
     <w:p>
       <w:pPr>
@@ -1677,25 +1319,7 @@
           <w:sz w:val="24"/>
           <w:szCs w:val="24"/>
         </w:rPr>
-        <w:t xml:space="preserve">Note: If using </w:t>
-      </w:r>
-      <w:proofErr w:type="spellStart"/>
-      <w:r>
-        <w:rPr>
-          <w:rFonts w:ascii="Calibri" w:hAnsi="Calibri" w:cs="Calibri"/>
-          <w:sz w:val="24"/>
-          <w:szCs w:val="24"/>
-        </w:rPr>
-        <w:t>OpenAPI</w:t>
-      </w:r>
-      <w:proofErr w:type="spellEnd"/>
-      <w:r>
-        <w:rPr>
-          <w:rFonts w:ascii="Calibri" w:hAnsi="Calibri" w:cs="Calibri"/>
-          <w:sz w:val="24"/>
-          <w:szCs w:val="24"/>
-        </w:rPr>
-        <w:t xml:space="preserve"> exceeds your budget then switch to hugging face (Use 1</w:t>
+        <w:t>Note: If using OpenAPI exceeds your budget then switch to hugging face (Use 1</w:t>
       </w:r>
       <w:r>
         <w:rPr>
@@ -1721,25 +1345,7 @@
           <w:sz w:val="24"/>
           <w:szCs w:val="24"/>
         </w:rPr>
-        <w:t xml:space="preserve">implementation in </w:t>
-      </w:r>
-      <w:proofErr w:type="spellStart"/>
-      <w:r>
-        <w:rPr>
-          <w:rFonts w:ascii="Calibri" w:hAnsi="Calibri" w:cs="Calibri"/>
-          <w:sz w:val="24"/>
-          <w:szCs w:val="24"/>
-        </w:rPr>
-        <w:t>resume_Optimization</w:t>
-      </w:r>
-      <w:proofErr w:type="spellEnd"/>
-      <w:r>
-        <w:rPr>
-          <w:rFonts w:ascii="Calibri" w:hAnsi="Calibri" w:cs="Calibri"/>
-          <w:sz w:val="24"/>
-          <w:szCs w:val="24"/>
-        </w:rPr>
-        <w:t>)</w:t>
+        <w:t>implementation in resume_Optimization)</w:t>
       </w:r>
     </w:p>
     <w:p>
@@ -1853,7 +1459,6 @@
           <w:szCs w:val="24"/>
         </w:rPr>
       </w:pPr>
-      <w:proofErr w:type="gramStart"/>
       <w:r>
         <w:rPr>
           <w:rFonts w:ascii="Calibri" w:hAnsi="Calibri" w:cs="Calibri"/>
@@ -1876,16 +1481,7 @@
           <w:sz w:val="24"/>
           <w:szCs w:val="24"/>
         </w:rPr>
-        <w:t>.env</w:t>
-      </w:r>
-      <w:proofErr w:type="gramEnd"/>
-      <w:r>
-        <w:rPr>
-          <w:rFonts w:ascii="Calibri" w:hAnsi="Calibri" w:cs="Calibri"/>
-          <w:sz w:val="24"/>
-          <w:szCs w:val="24"/>
-        </w:rPr>
-        <w:t xml:space="preserve"> for secure API key storage (optional for later)</w:t>
+        <w:t>.env for secure API key storage (optional for later)</w:t>
       </w:r>
     </w:p>
     <w:p>
@@ -2000,6 +1596,579 @@
         </w:rPr>
         <w:lastRenderedPageBreak/>
         <w:t>Module 2: job_description_analyzer.py</w:t>
+      </w:r>
+    </w:p>
+    <w:p>
+      <w:pPr>
+        <w:rPr>
+          <w:rFonts w:ascii="Calibri" w:hAnsi="Calibri" w:cs="Calibri"/>
+          <w:b/>
+          <w:bCs/>
+          <w:sz w:val="24"/>
+          <w:szCs w:val="24"/>
+        </w:rPr>
+      </w:pPr>
+      <w:r>
+        <w:rPr>
+          <w:rFonts w:ascii="Calibri" w:hAnsi="Calibri" w:cs="Calibri"/>
+          <w:b/>
+          <w:bCs/>
+          <w:sz w:val="24"/>
+          <w:szCs w:val="24"/>
+        </w:rPr>
+        <w:t>Goal:</w:t>
+      </w:r>
+    </w:p>
+    <w:p>
+      <w:pPr>
+        <w:rPr>
+          <w:rFonts w:ascii="Calibri" w:hAnsi="Calibri" w:cs="Calibri"/>
+          <w:sz w:val="24"/>
+          <w:szCs w:val="24"/>
+        </w:rPr>
+      </w:pPr>
+      <w:r>
+        <w:rPr>
+          <w:rFonts w:ascii="Calibri" w:hAnsi="Calibri" w:cs="Calibri"/>
+          <w:sz w:val="24"/>
+          <w:szCs w:val="24"/>
+        </w:rPr>
+        <w:t>Analyze a given Job Description (JD) to extract key skills, responsibilities, and match them with resume sections. Then, calculate a Job Fit Score.</w:t>
+      </w:r>
+    </w:p>
+    <w:tbl>
+      <w:tblPr>
+        <w:tblW w:w="0" w:type="auto"/>
+        <w:tblCellSpacing w:w="15" w:type="dxa"/>
+        <w:tblBorders>
+          <w:top w:val="single" w:sz="4" w:space="0" w:color="auto"/>
+          <w:left w:val="single" w:sz="4" w:space="0" w:color="auto"/>
+          <w:bottom w:val="single" w:sz="4" w:space="0" w:color="auto"/>
+          <w:right w:val="single" w:sz="4" w:space="0" w:color="auto"/>
+          <w:insideH w:val="single" w:sz="4" w:space="0" w:color="auto"/>
+          <w:insideV w:val="single" w:sz="4" w:space="0" w:color="auto"/>
+        </w:tblBorders>
+        <w:tblCellMar>
+          <w:top w:w="15" w:type="dxa"/>
+          <w:left w:w="15" w:type="dxa"/>
+          <w:bottom w:w="15" w:type="dxa"/>
+          <w:right w:w="15" w:type="dxa"/>
+        </w:tblCellMar>
+        <w:tblLook w:val="04A0" w:firstRow="1" w:lastRow="0" w:firstColumn="1" w:lastColumn="0" w:noHBand="0" w:noVBand="1"/>
+      </w:tblPr>
+      <w:tblGrid>
+        <w:gridCol w:w="2310"/>
+        <w:gridCol w:w="3336"/>
+        <w:gridCol w:w="2270"/>
+      </w:tblGrid>
+      <w:tr>
+        <w:trPr>
+          <w:tblHeader/>
+          <w:tblCellSpacing w:w="15" w:type="dxa"/>
+        </w:trPr>
+        <w:tc>
+          <w:tcPr>
+            <w:tcW w:w="0" w:type="auto"/>
+            <w:shd w:val="clear" w:color="auto" w:fill="FFFF00"/>
+            <w:vAlign w:val="center"/>
+            <w:hideMark/>
+          </w:tcPr>
+          <w:p>
+            <w:pPr>
+              <w:rPr>
+                <w:rFonts w:ascii="Calibri" w:hAnsi="Calibri" w:cs="Calibri"/>
+                <w:b/>
+                <w:bCs/>
+                <w:sz w:val="24"/>
+                <w:szCs w:val="24"/>
+              </w:rPr>
+            </w:pPr>
+            <w:r>
+              <w:rPr>
+                <w:rFonts w:ascii="Calibri" w:hAnsi="Calibri" w:cs="Calibri"/>
+                <w:b/>
+                <w:bCs/>
+                <w:sz w:val="24"/>
+                <w:szCs w:val="24"/>
+              </w:rPr>
+              <w:t>Feature</w:t>
+            </w:r>
+          </w:p>
+        </w:tc>
+        <w:tc>
+          <w:tcPr>
+            <w:tcW w:w="0" w:type="auto"/>
+            <w:shd w:val="clear" w:color="auto" w:fill="FFFF00"/>
+            <w:vAlign w:val="center"/>
+            <w:hideMark/>
+          </w:tcPr>
+          <w:p>
+            <w:pPr>
+              <w:rPr>
+                <w:rFonts w:ascii="Calibri" w:hAnsi="Calibri" w:cs="Calibri"/>
+                <w:b/>
+                <w:bCs/>
+                <w:sz w:val="24"/>
+                <w:szCs w:val="24"/>
+              </w:rPr>
+            </w:pPr>
+            <w:r>
+              <w:rPr>
+                <w:rFonts w:ascii="Calibri" w:hAnsi="Calibri" w:cs="Calibri"/>
+                <w:b/>
+                <w:bCs/>
+                <w:sz w:val="24"/>
+                <w:szCs w:val="24"/>
+              </w:rPr>
+              <w:t>Type</w:t>
+            </w:r>
+          </w:p>
+        </w:tc>
+        <w:tc>
+          <w:tcPr>
+            <w:tcW w:w="0" w:type="auto"/>
+            <w:shd w:val="clear" w:color="auto" w:fill="FFFF00"/>
+            <w:vAlign w:val="center"/>
+            <w:hideMark/>
+          </w:tcPr>
+          <w:p>
+            <w:pPr>
+              <w:rPr>
+                <w:rFonts w:ascii="Calibri" w:hAnsi="Calibri" w:cs="Calibri"/>
+                <w:b/>
+                <w:bCs/>
+                <w:sz w:val="24"/>
+                <w:szCs w:val="24"/>
+              </w:rPr>
+            </w:pPr>
+            <w:r>
+              <w:rPr>
+                <w:rFonts w:ascii="Calibri" w:hAnsi="Calibri" w:cs="Calibri"/>
+                <w:b/>
+                <w:bCs/>
+                <w:sz w:val="24"/>
+                <w:szCs w:val="24"/>
+              </w:rPr>
+              <w:t>Tools/Models</w:t>
+            </w:r>
+          </w:p>
+        </w:tc>
+      </w:tr>
+      <w:tr>
+        <w:trPr>
+          <w:tblCellSpacing w:w="15" w:type="dxa"/>
+        </w:trPr>
+        <w:tc>
+          <w:tcPr>
+            <w:tcW w:w="0" w:type="auto"/>
+            <w:vAlign w:val="center"/>
+            <w:hideMark/>
+          </w:tcPr>
+          <w:p>
+            <w:pPr>
+              <w:rPr>
+                <w:rFonts w:ascii="Calibri" w:hAnsi="Calibri" w:cs="Calibri"/>
+                <w:sz w:val="24"/>
+                <w:szCs w:val="24"/>
+              </w:rPr>
+            </w:pPr>
+            <w:r>
+              <w:rPr>
+                <w:rFonts w:ascii="Calibri" w:hAnsi="Calibri" w:cs="Calibri"/>
+                <w:sz w:val="24"/>
+                <w:szCs w:val="24"/>
+              </w:rPr>
+              <w:t>Extract Skills from JD</w:t>
+            </w:r>
+          </w:p>
+        </w:tc>
+        <w:tc>
+          <w:tcPr>
+            <w:tcW w:w="0" w:type="auto"/>
+            <w:vAlign w:val="center"/>
+            <w:hideMark/>
+          </w:tcPr>
+          <w:p>
+            <w:pPr>
+              <w:rPr>
+                <w:rFonts w:ascii="Calibri" w:hAnsi="Calibri" w:cs="Calibri"/>
+                <w:sz w:val="24"/>
+                <w:szCs w:val="24"/>
+              </w:rPr>
+            </w:pPr>
+            <w:r>
+              <w:rPr>
+                <w:rFonts w:ascii="Calibri" w:hAnsi="Calibri" w:cs="Calibri"/>
+                <w:sz w:val="24"/>
+                <w:szCs w:val="24"/>
+              </w:rPr>
+              <w:t>NLP – NER / Keyphrase Extraction</w:t>
+            </w:r>
+          </w:p>
+        </w:tc>
+        <w:tc>
+          <w:tcPr>
+            <w:tcW w:w="0" w:type="auto"/>
+            <w:vAlign w:val="center"/>
+            <w:hideMark/>
+          </w:tcPr>
+          <w:p>
+            <w:pPr>
+              <w:rPr>
+                <w:rFonts w:ascii="Calibri" w:hAnsi="Calibri" w:cs="Calibri"/>
+                <w:sz w:val="24"/>
+                <w:szCs w:val="24"/>
+              </w:rPr>
+            </w:pPr>
+            <w:r>
+              <w:rPr>
+                <w:rFonts w:ascii="Calibri" w:hAnsi="Calibri" w:cs="Calibri"/>
+                <w:sz w:val="24"/>
+                <w:szCs w:val="24"/>
+              </w:rPr>
+              <w:t>KeyBERT</w:t>
+            </w:r>
+          </w:p>
+        </w:tc>
+      </w:tr>
+      <w:tr>
+        <w:trPr>
+          <w:tblCellSpacing w:w="15" w:type="dxa"/>
+        </w:trPr>
+        <w:tc>
+          <w:tcPr>
+            <w:tcW w:w="0" w:type="auto"/>
+            <w:vAlign w:val="center"/>
+            <w:hideMark/>
+          </w:tcPr>
+          <w:p>
+            <w:pPr>
+              <w:rPr>
+                <w:rFonts w:ascii="Calibri" w:hAnsi="Calibri" w:cs="Calibri"/>
+                <w:sz w:val="24"/>
+                <w:szCs w:val="24"/>
+              </w:rPr>
+            </w:pPr>
+            <w:r>
+              <w:rPr>
+                <w:rFonts w:ascii="Calibri" w:hAnsi="Calibri" w:cs="Calibri"/>
+                <w:sz w:val="24"/>
+                <w:szCs w:val="24"/>
+              </w:rPr>
+              <w:t>Compare Resume &amp; JD</w:t>
+            </w:r>
+          </w:p>
+        </w:tc>
+        <w:tc>
+          <w:tcPr>
+            <w:tcW w:w="0" w:type="auto"/>
+            <w:vAlign w:val="center"/>
+            <w:hideMark/>
+          </w:tcPr>
+          <w:p>
+            <w:pPr>
+              <w:rPr>
+                <w:rFonts w:ascii="Calibri" w:hAnsi="Calibri" w:cs="Calibri"/>
+                <w:sz w:val="24"/>
+                <w:szCs w:val="24"/>
+              </w:rPr>
+            </w:pPr>
+            <w:r>
+              <w:rPr>
+                <w:rFonts w:ascii="Calibri" w:hAnsi="Calibri" w:cs="Calibri"/>
+                <w:sz w:val="24"/>
+                <w:szCs w:val="24"/>
+              </w:rPr>
+              <w:t>Text Similarity</w:t>
+            </w:r>
+          </w:p>
+        </w:tc>
+        <w:tc>
+          <w:tcPr>
+            <w:tcW w:w="0" w:type="auto"/>
+            <w:vAlign w:val="center"/>
+            <w:hideMark/>
+          </w:tcPr>
+          <w:p>
+            <w:pPr>
+              <w:rPr>
+                <w:rFonts w:ascii="Calibri" w:hAnsi="Calibri" w:cs="Calibri"/>
+                <w:sz w:val="24"/>
+                <w:szCs w:val="24"/>
+              </w:rPr>
+            </w:pPr>
+            <w:r>
+              <w:rPr>
+                <w:rFonts w:ascii="Calibri" w:hAnsi="Calibri" w:cs="Calibri"/>
+                <w:sz w:val="24"/>
+                <w:szCs w:val="24"/>
+              </w:rPr>
+              <w:t>SentenceTransformers</w:t>
+            </w:r>
+          </w:p>
+        </w:tc>
+      </w:tr>
+      <w:tr>
+        <w:trPr>
+          <w:tblCellSpacing w:w="15" w:type="dxa"/>
+        </w:trPr>
+        <w:tc>
+          <w:tcPr>
+            <w:tcW w:w="0" w:type="auto"/>
+            <w:vAlign w:val="center"/>
+            <w:hideMark/>
+          </w:tcPr>
+          <w:p>
+            <w:pPr>
+              <w:rPr>
+                <w:rFonts w:ascii="Calibri" w:hAnsi="Calibri" w:cs="Calibri"/>
+                <w:sz w:val="24"/>
+                <w:szCs w:val="24"/>
+              </w:rPr>
+            </w:pPr>
+            <w:r>
+              <w:rPr>
+                <w:rFonts w:ascii="Calibri" w:hAnsi="Calibri" w:cs="Calibri"/>
+                <w:sz w:val="24"/>
+                <w:szCs w:val="24"/>
+              </w:rPr>
+              <w:t>Job Fit Score</w:t>
+            </w:r>
+          </w:p>
+        </w:tc>
+        <w:tc>
+          <w:tcPr>
+            <w:tcW w:w="0" w:type="auto"/>
+            <w:vAlign w:val="center"/>
+            <w:hideMark/>
+          </w:tcPr>
+          <w:p>
+            <w:pPr>
+              <w:rPr>
+                <w:rFonts w:ascii="Calibri" w:hAnsi="Calibri" w:cs="Calibri"/>
+                <w:sz w:val="24"/>
+                <w:szCs w:val="24"/>
+              </w:rPr>
+            </w:pPr>
+            <w:r>
+              <w:rPr>
+                <w:rFonts w:ascii="Calibri" w:hAnsi="Calibri" w:cs="Calibri"/>
+                <w:sz w:val="24"/>
+                <w:szCs w:val="24"/>
+              </w:rPr>
+              <w:t>Cosine Similarity</w:t>
+            </w:r>
+          </w:p>
+        </w:tc>
+        <w:tc>
+          <w:tcPr>
+            <w:tcW w:w="0" w:type="auto"/>
+            <w:vAlign w:val="center"/>
+            <w:hideMark/>
+          </w:tcPr>
+          <w:p>
+            <w:pPr>
+              <w:rPr>
+                <w:rFonts w:ascii="Calibri" w:hAnsi="Calibri" w:cs="Calibri"/>
+                <w:sz w:val="24"/>
+                <w:szCs w:val="24"/>
+              </w:rPr>
+            </w:pPr>
+            <w:r>
+              <w:rPr>
+                <w:rFonts w:ascii="Calibri" w:hAnsi="Calibri" w:cs="Calibri"/>
+                <w:sz w:val="24"/>
+                <w:szCs w:val="24"/>
+              </w:rPr>
+              <w:t>SentenceTransformers</w:t>
+            </w:r>
+          </w:p>
+        </w:tc>
+      </w:tr>
+    </w:tbl>
+    <w:p>
+      <w:pPr>
+        <w:rPr>
+          <w:rFonts w:ascii="Calibri" w:hAnsi="Calibri" w:cs="Calibri"/>
+          <w:b/>
+          <w:bCs/>
+          <w:sz w:val="24"/>
+          <w:szCs w:val="24"/>
+        </w:rPr>
+      </w:pPr>
+      <w:r>
+        <w:rPr>
+          <w:rFonts w:ascii="Calibri" w:hAnsi="Calibri" w:cs="Calibri"/>
+          <w:b/>
+          <w:bCs/>
+          <w:sz w:val="24"/>
+          <w:szCs w:val="24"/>
+        </w:rPr>
+        <w:t>Step 1: Install Required Packages</w:t>
+      </w:r>
+    </w:p>
+    <w:p>
+      <w:pPr>
+        <w:rPr>
+          <w:rFonts w:ascii="Calibri" w:hAnsi="Calibri" w:cs="Calibri"/>
+          <w:sz w:val="24"/>
+          <w:szCs w:val="24"/>
+        </w:rPr>
+      </w:pPr>
+      <w:r>
+        <w:rPr>
+          <w:rFonts w:ascii="Calibri" w:hAnsi="Calibri" w:cs="Calibri"/>
+          <w:sz w:val="24"/>
+          <w:szCs w:val="24"/>
+        </w:rPr>
+        <w:t>pip install keybert sentence-transformers</w:t>
+      </w:r>
+    </w:p>
+    <w:p>
+      <w:pPr>
+        <w:rPr>
+          <w:rFonts w:ascii="Calibri" w:hAnsi="Calibri" w:cs="Calibri"/>
+          <w:sz w:val="24"/>
+          <w:szCs w:val="24"/>
+        </w:rPr>
+      </w:pPr>
+      <w:r>
+        <w:rPr>
+          <w:rFonts w:ascii="Calibri" w:hAnsi="Calibri" w:cs="Calibri"/>
+          <w:sz w:val="24"/>
+          <w:szCs w:val="24"/>
+        </w:rPr>
+        <w:t>Update the job_description_analyzer.py and update app.py</w:t>
+      </w:r>
+      <w:r>
+        <w:rPr>
+          <w:rFonts w:ascii="Calibri" w:hAnsi="Calibri" w:cs="Calibri"/>
+          <w:sz w:val="24"/>
+          <w:szCs w:val="24"/>
+        </w:rPr>
+        <w:br/>
+        <w:t>Run app.py</w:t>
+      </w:r>
+    </w:p>
+    <w:p>
+      <w:pPr>
+        <w:rPr>
+          <w:rFonts w:ascii="Calibri" w:hAnsi="Calibri" w:cs="Calibri"/>
+          <w:b/>
+          <w:bCs/>
+          <w:sz w:val="24"/>
+          <w:szCs w:val="24"/>
+        </w:rPr>
+      </w:pPr>
+      <w:r>
+        <w:rPr>
+          <w:rFonts w:ascii="Calibri" w:hAnsi="Calibri" w:cs="Calibri"/>
+          <w:b/>
+          <w:bCs/>
+          <w:sz w:val="24"/>
+          <w:szCs w:val="24"/>
+        </w:rPr>
+        <w:t>Example to Try -</w:t>
+      </w:r>
+    </w:p>
+    <w:p>
+      <w:pPr>
+        <w:rPr>
+          <w:rFonts w:ascii="Calibri" w:hAnsi="Calibri" w:cs="Calibri"/>
+          <w:sz w:val="24"/>
+          <w:szCs w:val="24"/>
+        </w:rPr>
+      </w:pPr>
+      <w:r>
+        <w:rPr>
+          <w:rFonts w:ascii="Calibri" w:hAnsi="Calibri" w:cs="Calibri"/>
+          <w:sz w:val="24"/>
+          <w:szCs w:val="24"/>
+        </w:rPr>
+        <w:t>Job Description:</w:t>
+      </w:r>
+    </w:p>
+    <w:p>
+      <w:pPr>
+        <w:rPr>
+          <w:rFonts w:ascii="Calibri" w:hAnsi="Calibri" w:cs="Calibri"/>
+          <w:sz w:val="24"/>
+          <w:szCs w:val="24"/>
+        </w:rPr>
+      </w:pPr>
+      <w:r>
+        <w:rPr>
+          <w:rFonts w:ascii="Calibri" w:hAnsi="Calibri" w:cs="Calibri"/>
+          <w:sz w:val="24"/>
+          <w:szCs w:val="24"/>
+        </w:rPr>
+        <w:t>“</w:t>
+      </w:r>
+      <w:r>
+        <w:rPr>
+          <w:rFonts w:ascii="Calibri" w:hAnsi="Calibri" w:cs="Calibri"/>
+          <w:sz w:val="24"/>
+          <w:szCs w:val="24"/>
+        </w:rPr>
+        <w:t>Looking for a Backend Developer with strong knowledge in Python, FastAPI, Docker, PostgreSQL, and RESTful APIs. Experience with AWS or GCP is a plus.</w:t>
+      </w:r>
+      <w:r>
+        <w:rPr>
+          <w:rFonts w:ascii="Calibri" w:hAnsi="Calibri" w:cs="Calibri"/>
+          <w:sz w:val="24"/>
+          <w:szCs w:val="24"/>
+        </w:rPr>
+        <w:t>”</w:t>
+      </w:r>
+    </w:p>
+    <w:p>
+      <w:pPr>
+        <w:rPr>
+          <w:rFonts w:ascii="Calibri" w:hAnsi="Calibri" w:cs="Calibri"/>
+          <w:sz w:val="24"/>
+          <w:szCs w:val="24"/>
+        </w:rPr>
+      </w:pPr>
+      <w:r>
+        <w:rPr>
+          <w:rFonts w:ascii="Calibri" w:hAnsi="Calibri" w:cs="Calibri"/>
+          <w:sz w:val="24"/>
+          <w:szCs w:val="24"/>
+        </w:rPr>
+        <w:t>Resume Section:</w:t>
+      </w:r>
+    </w:p>
+    <w:p>
+      <w:pPr>
+        <w:rPr>
+          <w:rFonts w:ascii="Calibri" w:hAnsi="Calibri" w:cs="Calibri"/>
+          <w:sz w:val="24"/>
+          <w:szCs w:val="24"/>
+        </w:rPr>
+      </w:pPr>
+      <w:r>
+        <w:rPr>
+          <w:rFonts w:ascii="Calibri" w:hAnsi="Calibri" w:cs="Calibri"/>
+          <w:sz w:val="24"/>
+          <w:szCs w:val="24"/>
+        </w:rPr>
+        <w:t>“</w:t>
+      </w:r>
+      <w:r>
+        <w:rPr>
+          <w:rFonts w:ascii="Calibri" w:hAnsi="Calibri" w:cs="Calibri"/>
+          <w:sz w:val="24"/>
+          <w:szCs w:val="24"/>
+        </w:rPr>
+        <w:t>Developed microservices using FastAPI and Docker. Managed PostgreSQL databases and deployed apps to AWS EC2.</w:t>
+      </w:r>
+      <w:r>
+        <w:rPr>
+          <w:rFonts w:ascii="Calibri" w:hAnsi="Calibri" w:cs="Calibri"/>
+          <w:sz w:val="24"/>
+          <w:szCs w:val="24"/>
+        </w:rPr>
+        <w:t>”</w:t>
       </w:r>
     </w:p>
     <w:p>

</xml_diff>

<commit_message>
Voice model - voice interview assistant
</commit_message>
<xml_diff>
--- a/AI-Powered Career Assistant for Job Seekers.docx
+++ b/AI-Powered Career Assistant for Job Seekers.docx
@@ -2179,6 +2179,869 @@
           <w:szCs w:val="24"/>
         </w:rPr>
       </w:pPr>
+      <w:r>
+        <w:rPr>
+          <w:rFonts w:ascii="Calibri" w:hAnsi="Calibri" w:cs="Calibri"/>
+          <w:b/>
+          <w:bCs/>
+          <w:sz w:val="24"/>
+          <w:szCs w:val="24"/>
+        </w:rPr>
+        <w:t xml:space="preserve">Module </w:t>
+      </w:r>
+      <w:r>
+        <w:rPr>
+          <w:rFonts w:ascii="Calibri" w:hAnsi="Calibri" w:cs="Calibri"/>
+          <w:b/>
+          <w:bCs/>
+          <w:sz w:val="24"/>
+          <w:szCs w:val="24"/>
+        </w:rPr>
+        <w:t>3</w:t>
+      </w:r>
+      <w:r>
+        <w:rPr>
+          <w:rFonts w:ascii="Calibri" w:hAnsi="Calibri" w:cs="Calibri"/>
+          <w:b/>
+          <w:bCs/>
+          <w:sz w:val="24"/>
+          <w:szCs w:val="24"/>
+        </w:rPr>
+        <w:t xml:space="preserve">: </w:t>
+      </w:r>
+      <w:r>
+        <w:rPr>
+          <w:rFonts w:ascii="Calibri" w:hAnsi="Calibri" w:cs="Calibri"/>
+          <w:b/>
+          <w:bCs/>
+          <w:sz w:val="24"/>
+          <w:szCs w:val="24"/>
+        </w:rPr>
+        <w:t>V</w:t>
+      </w:r>
+      <w:r>
+        <w:rPr>
+          <w:rFonts w:ascii="Calibri" w:hAnsi="Calibri" w:cs="Calibri"/>
+          <w:b/>
+          <w:bCs/>
+          <w:sz w:val="24"/>
+          <w:szCs w:val="24"/>
+        </w:rPr>
+        <w:t>oice-based Interview Assistant</w:t>
+      </w:r>
+    </w:p>
+    <w:p>
+      <w:pPr>
+        <w:rPr>
+          <w:rFonts w:ascii="Calibri" w:hAnsi="Calibri" w:cs="Calibri"/>
+          <w:sz w:val="24"/>
+          <w:szCs w:val="24"/>
+        </w:rPr>
+      </w:pPr>
+      <w:r>
+        <w:rPr>
+          <w:rFonts w:ascii="Calibri" w:hAnsi="Calibri" w:cs="Calibri"/>
+          <w:sz w:val="24"/>
+          <w:szCs w:val="24"/>
+        </w:rPr>
+        <w:t>Feature</w:t>
+      </w:r>
+      <w:r>
+        <w:rPr>
+          <w:rFonts w:ascii="Calibri" w:hAnsi="Calibri" w:cs="Calibri"/>
+          <w:sz w:val="24"/>
+          <w:szCs w:val="24"/>
+        </w:rPr>
+        <w:t xml:space="preserve"> that:</w:t>
+      </w:r>
+    </w:p>
+    <w:p>
+      <w:pPr>
+        <w:numPr>
+          <w:ilvl w:val="0"/>
+          <w:numId w:val="4"/>
+        </w:numPr>
+        <w:rPr>
+          <w:rFonts w:ascii="Calibri" w:hAnsi="Calibri" w:cs="Calibri"/>
+          <w:sz w:val="24"/>
+          <w:szCs w:val="24"/>
+        </w:rPr>
+      </w:pPr>
+      <w:r>
+        <w:rPr>
+          <w:rFonts w:ascii="Calibri" w:hAnsi="Calibri" w:cs="Calibri"/>
+          <w:sz w:val="24"/>
+          <w:szCs w:val="24"/>
+        </w:rPr>
+        <w:t>Asks the user a mock interview question (text)</w:t>
+      </w:r>
+    </w:p>
+    <w:p>
+      <w:pPr>
+        <w:numPr>
+          <w:ilvl w:val="0"/>
+          <w:numId w:val="4"/>
+        </w:numPr>
+        <w:rPr>
+          <w:rFonts w:ascii="Calibri" w:hAnsi="Calibri" w:cs="Calibri"/>
+          <w:sz w:val="24"/>
+          <w:szCs w:val="24"/>
+        </w:rPr>
+      </w:pPr>
+      <w:r>
+        <w:rPr>
+          <w:rFonts w:ascii="Calibri" w:hAnsi="Calibri" w:cs="Calibri"/>
+          <w:sz w:val="24"/>
+          <w:szCs w:val="24"/>
+        </w:rPr>
+        <w:t>Lets</w:t>
+      </w:r>
+      <w:r>
+        <w:rPr>
+          <w:rFonts w:ascii="Calibri" w:hAnsi="Calibri" w:cs="Calibri"/>
+          <w:sz w:val="24"/>
+          <w:szCs w:val="24"/>
+        </w:rPr>
+        <w:t xml:space="preserve"> the user respond via voice</w:t>
+      </w:r>
+    </w:p>
+    <w:p>
+      <w:pPr>
+        <w:numPr>
+          <w:ilvl w:val="0"/>
+          <w:numId w:val="4"/>
+        </w:numPr>
+        <w:rPr>
+          <w:rFonts w:ascii="Calibri" w:hAnsi="Calibri" w:cs="Calibri"/>
+          <w:sz w:val="24"/>
+          <w:szCs w:val="24"/>
+        </w:rPr>
+      </w:pPr>
+      <w:r>
+        <w:rPr>
+          <w:rFonts w:ascii="Calibri" w:hAnsi="Calibri" w:cs="Calibri"/>
+          <w:sz w:val="24"/>
+          <w:szCs w:val="24"/>
+        </w:rPr>
+        <w:t>Transcribes their voice to text (using Whisper or speech_recognition)</w:t>
+      </w:r>
+    </w:p>
+    <w:p>
+      <w:pPr>
+        <w:numPr>
+          <w:ilvl w:val="0"/>
+          <w:numId w:val="4"/>
+        </w:numPr>
+        <w:rPr>
+          <w:rFonts w:ascii="Calibri" w:hAnsi="Calibri" w:cs="Calibri"/>
+          <w:sz w:val="24"/>
+          <w:szCs w:val="24"/>
+        </w:rPr>
+      </w:pPr>
+      <w:r>
+        <w:rPr>
+          <w:rFonts w:ascii="Calibri" w:hAnsi="Calibri" w:cs="Calibri"/>
+          <w:sz w:val="24"/>
+          <w:szCs w:val="24"/>
+        </w:rPr>
+        <w:t>Optionally scores or gives feedback on the response</w:t>
+      </w:r>
+    </w:p>
+    <w:tbl>
+      <w:tblPr>
+        <w:tblW w:w="0" w:type="auto"/>
+        <w:jc w:val="center"/>
+        <w:tblCellSpacing w:w="15" w:type="dxa"/>
+        <w:tblBorders>
+          <w:top w:val="single" w:sz="4" w:space="0" w:color="auto"/>
+          <w:left w:val="single" w:sz="4" w:space="0" w:color="auto"/>
+          <w:bottom w:val="single" w:sz="4" w:space="0" w:color="auto"/>
+          <w:right w:val="single" w:sz="4" w:space="0" w:color="auto"/>
+          <w:insideH w:val="single" w:sz="4" w:space="0" w:color="auto"/>
+          <w:insideV w:val="single" w:sz="4" w:space="0" w:color="auto"/>
+        </w:tblBorders>
+        <w:tblCellMar>
+          <w:top w:w="15" w:type="dxa"/>
+          <w:left w:w="15" w:type="dxa"/>
+          <w:bottom w:w="15" w:type="dxa"/>
+          <w:right w:w="15" w:type="dxa"/>
+        </w:tblCellMar>
+        <w:tblLook w:val="04A0" w:firstRow="1" w:lastRow="0" w:firstColumn="1" w:lastColumn="0" w:noHBand="0" w:noVBand="1"/>
+      </w:tblPr>
+      <w:tblGrid>
+        <w:gridCol w:w="539"/>
+        <w:gridCol w:w="5809"/>
+      </w:tblGrid>
+      <w:tr>
+        <w:trPr>
+          <w:tblHeader/>
+          <w:tblCellSpacing w:w="15" w:type="dxa"/>
+          <w:jc w:val="center"/>
+        </w:trPr>
+        <w:tc>
+          <w:tcPr>
+            <w:tcW w:w="0" w:type="auto"/>
+            <w:shd w:val="clear" w:color="auto" w:fill="FFFF00"/>
+            <w:vAlign w:val="center"/>
+            <w:hideMark/>
+          </w:tcPr>
+          <w:p>
+            <w:pPr>
+              <w:rPr>
+                <w:rFonts w:ascii="Calibri" w:hAnsi="Calibri" w:cs="Calibri"/>
+                <w:b/>
+                <w:bCs/>
+                <w:sz w:val="24"/>
+                <w:szCs w:val="24"/>
+              </w:rPr>
+            </w:pPr>
+            <w:r>
+              <w:rPr>
+                <w:rFonts w:ascii="Calibri" w:hAnsi="Calibri" w:cs="Calibri"/>
+                <w:b/>
+                <w:bCs/>
+                <w:sz w:val="24"/>
+                <w:szCs w:val="24"/>
+              </w:rPr>
+              <w:t>Step</w:t>
+            </w:r>
+          </w:p>
+        </w:tc>
+        <w:tc>
+          <w:tcPr>
+            <w:tcW w:w="0" w:type="auto"/>
+            <w:shd w:val="clear" w:color="auto" w:fill="FFFF00"/>
+            <w:vAlign w:val="center"/>
+            <w:hideMark/>
+          </w:tcPr>
+          <w:p>
+            <w:pPr>
+              <w:rPr>
+                <w:rFonts w:ascii="Calibri" w:hAnsi="Calibri" w:cs="Calibri"/>
+                <w:b/>
+                <w:bCs/>
+                <w:sz w:val="24"/>
+                <w:szCs w:val="24"/>
+              </w:rPr>
+            </w:pPr>
+            <w:r>
+              <w:rPr>
+                <w:rFonts w:ascii="Calibri" w:hAnsi="Calibri" w:cs="Calibri"/>
+                <w:b/>
+                <w:bCs/>
+                <w:sz w:val="24"/>
+                <w:szCs w:val="24"/>
+              </w:rPr>
+              <w:t>Task</w:t>
+            </w:r>
+          </w:p>
+        </w:tc>
+      </w:tr>
+      <w:tr>
+        <w:trPr>
+          <w:tblCellSpacing w:w="15" w:type="dxa"/>
+          <w:jc w:val="center"/>
+        </w:trPr>
+        <w:tc>
+          <w:tcPr>
+            <w:tcW w:w="0" w:type="auto"/>
+            <w:vAlign w:val="center"/>
+            <w:hideMark/>
+          </w:tcPr>
+          <w:p>
+            <w:pPr>
+              <w:rPr>
+                <w:rFonts w:ascii="Calibri" w:hAnsi="Calibri" w:cs="Calibri"/>
+                <w:sz w:val="24"/>
+                <w:szCs w:val="24"/>
+              </w:rPr>
+            </w:pPr>
+            <w:r>
+              <w:rPr>
+                <w:rFonts w:ascii="Calibri" w:hAnsi="Calibri" w:cs="Calibri"/>
+                <w:sz w:val="24"/>
+                <w:szCs w:val="24"/>
+              </w:rPr>
+              <w:t>1️</w:t>
+            </w:r>
+          </w:p>
+        </w:tc>
+        <w:tc>
+          <w:tcPr>
+            <w:tcW w:w="0" w:type="auto"/>
+            <w:vAlign w:val="center"/>
+            <w:hideMark/>
+          </w:tcPr>
+          <w:p>
+            <w:pPr>
+              <w:rPr>
+                <w:rFonts w:ascii="Calibri" w:hAnsi="Calibri" w:cs="Calibri"/>
+                <w:sz w:val="24"/>
+                <w:szCs w:val="24"/>
+              </w:rPr>
+            </w:pPr>
+            <w:r>
+              <w:rPr>
+                <w:rFonts w:ascii="Calibri" w:hAnsi="Calibri" w:cs="Calibri"/>
+                <w:sz w:val="24"/>
+                <w:szCs w:val="24"/>
+              </w:rPr>
+              <w:t>Setup voice recording input (with sounddevice or gr.Audio)</w:t>
+            </w:r>
+          </w:p>
+        </w:tc>
+      </w:tr>
+      <w:tr>
+        <w:trPr>
+          <w:tblCellSpacing w:w="15" w:type="dxa"/>
+          <w:jc w:val="center"/>
+        </w:trPr>
+        <w:tc>
+          <w:tcPr>
+            <w:tcW w:w="0" w:type="auto"/>
+            <w:vAlign w:val="center"/>
+            <w:hideMark/>
+          </w:tcPr>
+          <w:p>
+            <w:pPr>
+              <w:rPr>
+                <w:rFonts w:ascii="Calibri" w:hAnsi="Calibri" w:cs="Calibri"/>
+                <w:sz w:val="24"/>
+                <w:szCs w:val="24"/>
+              </w:rPr>
+            </w:pPr>
+            <w:r>
+              <w:rPr>
+                <w:rFonts w:ascii="Calibri" w:hAnsi="Calibri" w:cs="Calibri"/>
+                <w:sz w:val="24"/>
+                <w:szCs w:val="24"/>
+              </w:rPr>
+              <w:t>2️</w:t>
+            </w:r>
+          </w:p>
+        </w:tc>
+        <w:tc>
+          <w:tcPr>
+            <w:tcW w:w="0" w:type="auto"/>
+            <w:vAlign w:val="center"/>
+            <w:hideMark/>
+          </w:tcPr>
+          <w:p>
+            <w:pPr>
+              <w:rPr>
+                <w:rFonts w:ascii="Calibri" w:hAnsi="Calibri" w:cs="Calibri"/>
+                <w:sz w:val="24"/>
+                <w:szCs w:val="24"/>
+              </w:rPr>
+            </w:pPr>
+            <w:r>
+              <w:rPr>
+                <w:rFonts w:ascii="Calibri" w:hAnsi="Calibri" w:cs="Calibri"/>
+                <w:sz w:val="24"/>
+                <w:szCs w:val="24"/>
+              </w:rPr>
+              <w:t>Transcribe voice using whisper or openai-whisper</w:t>
+            </w:r>
+          </w:p>
+        </w:tc>
+      </w:tr>
+      <w:tr>
+        <w:trPr>
+          <w:tblCellSpacing w:w="15" w:type="dxa"/>
+          <w:jc w:val="center"/>
+        </w:trPr>
+        <w:tc>
+          <w:tcPr>
+            <w:tcW w:w="0" w:type="auto"/>
+            <w:vAlign w:val="center"/>
+            <w:hideMark/>
+          </w:tcPr>
+          <w:p>
+            <w:pPr>
+              <w:rPr>
+                <w:rFonts w:ascii="Calibri" w:hAnsi="Calibri" w:cs="Calibri"/>
+                <w:sz w:val="24"/>
+                <w:szCs w:val="24"/>
+              </w:rPr>
+            </w:pPr>
+            <w:r>
+              <w:rPr>
+                <w:rFonts w:ascii="Calibri" w:hAnsi="Calibri" w:cs="Calibri"/>
+                <w:sz w:val="24"/>
+                <w:szCs w:val="24"/>
+              </w:rPr>
+              <w:t>3️</w:t>
+            </w:r>
+          </w:p>
+        </w:tc>
+        <w:tc>
+          <w:tcPr>
+            <w:tcW w:w="0" w:type="auto"/>
+            <w:vAlign w:val="center"/>
+            <w:hideMark/>
+          </w:tcPr>
+          <w:p>
+            <w:pPr>
+              <w:rPr>
+                <w:rFonts w:ascii="Calibri" w:hAnsi="Calibri" w:cs="Calibri"/>
+                <w:sz w:val="24"/>
+                <w:szCs w:val="24"/>
+              </w:rPr>
+            </w:pPr>
+            <w:r>
+              <w:rPr>
+                <w:rFonts w:ascii="Calibri" w:hAnsi="Calibri" w:cs="Calibri"/>
+                <w:sz w:val="24"/>
+                <w:szCs w:val="24"/>
+              </w:rPr>
+              <w:t>Analyze response with a small LLM (e.g., flan-t5 or GPT)</w:t>
+            </w:r>
+          </w:p>
+        </w:tc>
+      </w:tr>
+      <w:tr>
+        <w:trPr>
+          <w:tblCellSpacing w:w="15" w:type="dxa"/>
+          <w:jc w:val="center"/>
+        </w:trPr>
+        <w:tc>
+          <w:tcPr>
+            <w:tcW w:w="0" w:type="auto"/>
+            <w:vAlign w:val="center"/>
+            <w:hideMark/>
+          </w:tcPr>
+          <w:p>
+            <w:pPr>
+              <w:rPr>
+                <w:rFonts w:ascii="Calibri" w:hAnsi="Calibri" w:cs="Calibri"/>
+                <w:sz w:val="24"/>
+                <w:szCs w:val="24"/>
+              </w:rPr>
+            </w:pPr>
+            <w:r>
+              <w:rPr>
+                <w:rFonts w:ascii="Calibri" w:hAnsi="Calibri" w:cs="Calibri"/>
+                <w:sz w:val="24"/>
+                <w:szCs w:val="24"/>
+              </w:rPr>
+              <w:lastRenderedPageBreak/>
+              <w:t>4️</w:t>
+            </w:r>
+          </w:p>
+        </w:tc>
+        <w:tc>
+          <w:tcPr>
+            <w:tcW w:w="0" w:type="auto"/>
+            <w:vAlign w:val="center"/>
+            <w:hideMark/>
+          </w:tcPr>
+          <w:p>
+            <w:pPr>
+              <w:rPr>
+                <w:rFonts w:ascii="Calibri" w:hAnsi="Calibri" w:cs="Calibri"/>
+                <w:sz w:val="24"/>
+                <w:szCs w:val="24"/>
+              </w:rPr>
+            </w:pPr>
+            <w:r>
+              <w:rPr>
+                <w:rFonts w:ascii="Calibri" w:hAnsi="Calibri" w:cs="Calibri"/>
+                <w:sz w:val="24"/>
+                <w:szCs w:val="24"/>
+              </w:rPr>
+              <w:t>Display the transcript and feedback on screen</w:t>
+            </w:r>
+          </w:p>
+        </w:tc>
+      </w:tr>
+    </w:tbl>
+    <w:p>
+      <w:pPr>
+        <w:rPr>
+          <w:rFonts w:ascii="Calibri" w:hAnsi="Calibri" w:cs="Calibri"/>
+          <w:b/>
+          <w:bCs/>
+          <w:sz w:val="24"/>
+          <w:szCs w:val="24"/>
+        </w:rPr>
+      </w:pPr>
+    </w:p>
+    <w:p>
+      <w:pPr>
+        <w:rPr>
+          <w:rFonts w:ascii="Calibri" w:hAnsi="Calibri" w:cs="Calibri"/>
+          <w:sz w:val="24"/>
+          <w:szCs w:val="24"/>
+        </w:rPr>
+      </w:pPr>
+      <w:r>
+        <w:rPr>
+          <w:rFonts w:ascii="Calibri" w:hAnsi="Calibri" w:cs="Calibri"/>
+          <w:b/>
+          <w:bCs/>
+          <w:sz w:val="24"/>
+          <w:szCs w:val="24"/>
+        </w:rPr>
+        <w:t>Step 1: Install Whisper</w:t>
+      </w:r>
+      <w:r>
+        <w:rPr>
+          <w:rFonts w:ascii="Calibri" w:hAnsi="Calibri" w:cs="Calibri"/>
+          <w:b/>
+          <w:bCs/>
+          <w:sz w:val="24"/>
+          <w:szCs w:val="24"/>
+        </w:rPr>
+        <w:t xml:space="preserve"> </w:t>
+      </w:r>
+      <w:r>
+        <w:rPr>
+          <w:rFonts w:ascii="Calibri" w:hAnsi="Calibri" w:cs="Calibri"/>
+          <w:sz w:val="24"/>
+          <w:szCs w:val="24"/>
+        </w:rPr>
+        <w:t>also need ffmpeg installed.</w:t>
+      </w:r>
+    </w:p>
+    <w:p>
+      <w:pPr>
+        <w:rPr>
+          <w:rFonts w:ascii="Calibri" w:hAnsi="Calibri" w:cs="Calibri"/>
+          <w:sz w:val="24"/>
+          <w:szCs w:val="24"/>
+        </w:rPr>
+      </w:pPr>
+      <w:r>
+        <w:rPr>
+          <w:rFonts w:ascii="Calibri" w:hAnsi="Calibri" w:cs="Calibri"/>
+          <w:sz w:val="24"/>
+          <w:szCs w:val="24"/>
+        </w:rPr>
+        <w:t>pip install git+https://github.com/openai/whisper.git</w:t>
+      </w:r>
+    </w:p>
+    <w:p>
+      <w:pPr>
+        <w:rPr>
+          <w:rFonts w:ascii="Calibri" w:hAnsi="Calibri" w:cs="Calibri"/>
+          <w:sz w:val="24"/>
+          <w:szCs w:val="24"/>
+        </w:rPr>
+      </w:pPr>
+      <w:r>
+        <w:rPr>
+          <w:rFonts w:ascii="Calibri" w:hAnsi="Calibri" w:cs="Calibri"/>
+          <w:sz w:val="24"/>
+          <w:szCs w:val="24"/>
+        </w:rPr>
+        <w:t>Download ffmpeg (precompiled)</w:t>
+      </w:r>
+    </w:p>
+    <w:p>
+      <w:pPr>
+        <w:rPr>
+          <w:rFonts w:ascii="Calibri" w:hAnsi="Calibri" w:cs="Calibri"/>
+          <w:sz w:val="24"/>
+          <w:szCs w:val="24"/>
+        </w:rPr>
+      </w:pPr>
+      <w:r>
+        <w:rPr>
+          <w:rFonts w:ascii="Calibri" w:hAnsi="Calibri" w:cs="Calibri"/>
+          <w:sz w:val="24"/>
+          <w:szCs w:val="24"/>
+        </w:rPr>
+        <w:t>Go to the official Windows build site:</w:t>
+      </w:r>
+    </w:p>
+    <w:p>
+      <w:pPr>
+        <w:rPr>
+          <w:rFonts w:ascii="Calibri" w:hAnsi="Calibri" w:cs="Calibri"/>
+          <w:sz w:val="24"/>
+          <w:szCs w:val="24"/>
+        </w:rPr>
+      </w:pPr>
+      <w:r>
+        <w:rPr>
+          <w:rFonts w:ascii="Calibri" w:hAnsi="Calibri" w:cs="Calibri"/>
+          <w:sz w:val="24"/>
+          <w:szCs w:val="24"/>
+        </w:rPr>
+        <w:t>https://www.gyan.dev/ffmpeg/builds/</w:t>
+      </w:r>
+    </w:p>
+    <w:p>
+      <w:pPr>
+        <w:numPr>
+          <w:ilvl w:val="0"/>
+          <w:numId w:val="5"/>
+        </w:numPr>
+        <w:rPr>
+          <w:rFonts w:ascii="Calibri" w:hAnsi="Calibri" w:cs="Calibri"/>
+          <w:sz w:val="24"/>
+          <w:szCs w:val="24"/>
+        </w:rPr>
+      </w:pPr>
+      <w:r>
+        <w:rPr>
+          <w:rFonts w:ascii="Calibri" w:hAnsi="Calibri" w:cs="Calibri"/>
+          <w:sz w:val="24"/>
+          <w:szCs w:val="24"/>
+        </w:rPr>
+        <w:t>Scroll to "Release builds"</w:t>
+      </w:r>
+    </w:p>
+    <w:p>
+      <w:pPr>
+        <w:numPr>
+          <w:ilvl w:val="0"/>
+          <w:numId w:val="5"/>
+        </w:numPr>
+        <w:rPr>
+          <w:rFonts w:ascii="Calibri" w:hAnsi="Calibri" w:cs="Calibri"/>
+          <w:sz w:val="24"/>
+          <w:szCs w:val="24"/>
+        </w:rPr>
+      </w:pPr>
+      <w:r>
+        <w:rPr>
+          <w:rFonts w:ascii="Calibri" w:hAnsi="Calibri" w:cs="Calibri"/>
+          <w:sz w:val="24"/>
+          <w:szCs w:val="24"/>
+        </w:rPr>
+        <w:t>Click on: ffmpeg-release-essentials.zip (under “Windows EXE files”)</w:t>
+      </w:r>
+    </w:p>
+    <w:p>
+      <w:pPr>
+        <w:numPr>
+          <w:ilvl w:val="0"/>
+          <w:numId w:val="5"/>
+        </w:numPr>
+        <w:rPr>
+          <w:rFonts w:ascii="Calibri" w:hAnsi="Calibri" w:cs="Calibri"/>
+          <w:sz w:val="24"/>
+          <w:szCs w:val="24"/>
+        </w:rPr>
+      </w:pPr>
+      <w:r>
+        <w:rPr>
+          <w:rFonts w:ascii="Calibri" w:hAnsi="Calibri" w:cs="Calibri"/>
+          <w:sz w:val="24"/>
+          <w:szCs w:val="24"/>
+        </w:rPr>
+        <w:t>Extract the zip (e.g., to C:\ffmpeg)</w:t>
+      </w:r>
+    </w:p>
+    <w:p>
+      <w:pPr>
+        <w:rPr>
+          <w:rFonts w:ascii="Calibri" w:hAnsi="Calibri" w:cs="Calibri"/>
+          <w:sz w:val="24"/>
+          <w:szCs w:val="24"/>
+        </w:rPr>
+      </w:pPr>
+      <w:r>
+        <w:rPr>
+          <w:rFonts w:ascii="Calibri" w:hAnsi="Calibri" w:cs="Calibri"/>
+          <w:sz w:val="24"/>
+          <w:szCs w:val="24"/>
+        </w:rPr>
+        <w:t>Add ffmpeg to System PATH</w:t>
+      </w:r>
+    </w:p>
+    <w:p>
+      <w:pPr>
+        <w:rPr>
+          <w:rFonts w:ascii="Calibri" w:hAnsi="Calibri" w:cs="Calibri"/>
+          <w:sz w:val="24"/>
+          <w:szCs w:val="24"/>
+        </w:rPr>
+      </w:pPr>
+      <w:r>
+        <w:rPr>
+          <w:rFonts w:ascii="Calibri" w:hAnsi="Calibri" w:cs="Calibri"/>
+          <w:sz w:val="24"/>
+          <w:szCs w:val="24"/>
+        </w:rPr>
+        <w:t>You</w:t>
+      </w:r>
+      <w:r>
+        <w:rPr>
+          <w:rFonts w:ascii="Calibri" w:hAnsi="Calibri" w:cs="Calibri"/>
+          <w:sz w:val="24"/>
+          <w:szCs w:val="24"/>
+        </w:rPr>
+        <w:t xml:space="preserve"> can run ffmpeg from anywhere in terminal:</w:t>
+      </w:r>
+    </w:p>
+    <w:p>
+      <w:pPr>
+        <w:numPr>
+          <w:ilvl w:val="0"/>
+          <w:numId w:val="6"/>
+        </w:numPr>
+        <w:rPr>
+          <w:rFonts w:ascii="Calibri" w:hAnsi="Calibri" w:cs="Calibri"/>
+          <w:sz w:val="24"/>
+          <w:szCs w:val="24"/>
+        </w:rPr>
+      </w:pPr>
+      <w:r>
+        <w:rPr>
+          <w:rFonts w:ascii="Calibri" w:hAnsi="Calibri" w:cs="Calibri"/>
+          <w:sz w:val="24"/>
+          <w:szCs w:val="24"/>
+        </w:rPr>
+        <w:t>Open Start → Search "Environment Variables"</w:t>
+      </w:r>
+    </w:p>
+    <w:p>
+      <w:pPr>
+        <w:numPr>
+          <w:ilvl w:val="0"/>
+          <w:numId w:val="6"/>
+        </w:numPr>
+        <w:rPr>
+          <w:rFonts w:ascii="Calibri" w:hAnsi="Calibri" w:cs="Calibri"/>
+          <w:sz w:val="24"/>
+          <w:szCs w:val="24"/>
+        </w:rPr>
+      </w:pPr>
+      <w:r>
+        <w:rPr>
+          <w:rFonts w:ascii="Calibri" w:hAnsi="Calibri" w:cs="Calibri"/>
+          <w:sz w:val="24"/>
+          <w:szCs w:val="24"/>
+        </w:rPr>
+        <w:t>Click "Edit the system environment variables"</w:t>
+      </w:r>
+    </w:p>
+    <w:p>
+      <w:pPr>
+        <w:numPr>
+          <w:ilvl w:val="0"/>
+          <w:numId w:val="6"/>
+        </w:numPr>
+        <w:rPr>
+          <w:rFonts w:ascii="Calibri" w:hAnsi="Calibri" w:cs="Calibri"/>
+          <w:sz w:val="24"/>
+          <w:szCs w:val="24"/>
+        </w:rPr>
+      </w:pPr>
+      <w:r>
+        <w:rPr>
+          <w:rFonts w:ascii="Calibri" w:hAnsi="Calibri" w:cs="Calibri"/>
+          <w:sz w:val="24"/>
+          <w:szCs w:val="24"/>
+        </w:rPr>
+        <w:t>Click "Environment Variables…"</w:t>
+      </w:r>
+    </w:p>
+    <w:p>
+      <w:pPr>
+        <w:numPr>
+          <w:ilvl w:val="0"/>
+          <w:numId w:val="6"/>
+        </w:numPr>
+        <w:rPr>
+          <w:rFonts w:ascii="Calibri" w:hAnsi="Calibri" w:cs="Calibri"/>
+          <w:sz w:val="24"/>
+          <w:szCs w:val="24"/>
+        </w:rPr>
+      </w:pPr>
+      <w:r>
+        <w:rPr>
+          <w:rFonts w:ascii="Calibri" w:hAnsi="Calibri" w:cs="Calibri"/>
+          <w:sz w:val="24"/>
+          <w:szCs w:val="24"/>
+        </w:rPr>
+        <w:t>Under System variables, find and select Path, then click Edit…</w:t>
+      </w:r>
+    </w:p>
+    <w:p>
+      <w:pPr>
+        <w:numPr>
+          <w:ilvl w:val="0"/>
+          <w:numId w:val="6"/>
+        </w:numPr>
+        <w:rPr>
+          <w:rFonts w:ascii="Calibri" w:hAnsi="Calibri" w:cs="Calibri"/>
+          <w:sz w:val="24"/>
+          <w:szCs w:val="24"/>
+        </w:rPr>
+      </w:pPr>
+      <w:r>
+        <w:rPr>
+          <w:rFonts w:ascii="Calibri" w:hAnsi="Calibri" w:cs="Calibri"/>
+          <w:sz w:val="24"/>
+          <w:szCs w:val="24"/>
+        </w:rPr>
+        <w:t>Click New, then paste:</w:t>
+      </w:r>
+      <w:r>
+        <w:rPr>
+          <w:rFonts w:ascii="Calibri" w:hAnsi="Calibri" w:cs="Calibri"/>
+          <w:sz w:val="24"/>
+          <w:szCs w:val="24"/>
+        </w:rPr>
+        <w:t xml:space="preserve"> </w:t>
+      </w:r>
+      <w:r>
+        <w:rPr>
+          <w:rFonts w:ascii="Calibri" w:hAnsi="Calibri" w:cs="Calibri"/>
+          <w:sz w:val="24"/>
+          <w:szCs w:val="24"/>
+        </w:rPr>
+        <w:t>C:\ffmpeg\ffmpeg-&lt;version&gt;\bin</w:t>
+      </w:r>
+    </w:p>
+    <w:p>
+      <w:pPr>
+        <w:numPr>
+          <w:ilvl w:val="0"/>
+          <w:numId w:val="6"/>
+        </w:numPr>
+        <w:rPr>
+          <w:rFonts w:ascii="Calibri" w:hAnsi="Calibri" w:cs="Calibri"/>
+          <w:sz w:val="24"/>
+          <w:szCs w:val="24"/>
+        </w:rPr>
+      </w:pPr>
+      <w:r>
+        <w:rPr>
+          <w:rFonts w:ascii="Calibri" w:hAnsi="Calibri" w:cs="Calibri"/>
+          <w:sz w:val="24"/>
+          <w:szCs w:val="24"/>
+        </w:rPr>
+        <w:t>Verify Installation</w:t>
+      </w:r>
+      <w:r>
+        <w:rPr>
+          <w:rFonts w:ascii="Calibri" w:hAnsi="Calibri" w:cs="Calibri"/>
+          <w:sz w:val="24"/>
+          <w:szCs w:val="24"/>
+        </w:rPr>
+        <w:t xml:space="preserve">: </w:t>
+      </w:r>
+      <w:r>
+        <w:rPr>
+          <w:rFonts w:ascii="Calibri" w:hAnsi="Calibri" w:cs="Calibri"/>
+          <w:sz w:val="24"/>
+          <w:szCs w:val="24"/>
+        </w:rPr>
+        <w:t>ffmpeg -version</w:t>
+      </w:r>
+    </w:p>
+    <w:p>
+      <w:pPr>
+        <w:rPr>
+          <w:rFonts w:ascii="Calibri" w:hAnsi="Calibri" w:cs="Calibri"/>
+          <w:sz w:val="24"/>
+          <w:szCs w:val="24"/>
+        </w:rPr>
+      </w:pPr>
     </w:p>
     <w:p>
       <w:pPr>
@@ -2648,6 +3511,417 @@
       </w:rPr>
     </w:lvl>
   </w:abstractNum>
+  <w:abstractNum w:abstractNumId="3" w15:restartNumberingAfterBreak="0">
+    <w:nsid w:val="3DB46B02"/>
+    <w:multiLevelType w:val="multilevel"/>
+    <w:tmpl w:val="F64C62D2"/>
+    <w:lvl w:ilvl="0">
+      <w:start w:val="1"/>
+      <w:numFmt w:val="bullet"/>
+      <w:lvlText w:val=""/>
+      <w:lvlJc w:val="left"/>
+      <w:pPr>
+        <w:tabs>
+          <w:tab w:val="num" w:pos="720"/>
+        </w:tabs>
+        <w:ind w:left="720" w:hanging="360"/>
+      </w:pPr>
+      <w:rPr>
+        <w:rFonts w:ascii="Symbol" w:hAnsi="Symbol" w:hint="default"/>
+        <w:sz w:val="20"/>
+      </w:rPr>
+    </w:lvl>
+    <w:lvl w:ilvl="1" w:tentative="1">
+      <w:start w:val="1"/>
+      <w:numFmt w:val="bullet"/>
+      <w:lvlText w:val="o"/>
+      <w:lvlJc w:val="left"/>
+      <w:pPr>
+        <w:tabs>
+          <w:tab w:val="num" w:pos="1440"/>
+        </w:tabs>
+        <w:ind w:left="1440" w:hanging="360"/>
+      </w:pPr>
+      <w:rPr>
+        <w:rFonts w:ascii="Courier New" w:hAnsi="Courier New" w:hint="default"/>
+        <w:sz w:val="20"/>
+      </w:rPr>
+    </w:lvl>
+    <w:lvl w:ilvl="2" w:tentative="1">
+      <w:start w:val="1"/>
+      <w:numFmt w:val="bullet"/>
+      <w:lvlText w:val=""/>
+      <w:lvlJc w:val="left"/>
+      <w:pPr>
+        <w:tabs>
+          <w:tab w:val="num" w:pos="2160"/>
+        </w:tabs>
+        <w:ind w:left="2160" w:hanging="360"/>
+      </w:pPr>
+      <w:rPr>
+        <w:rFonts w:ascii="Wingdings" w:hAnsi="Wingdings" w:hint="default"/>
+        <w:sz w:val="20"/>
+      </w:rPr>
+    </w:lvl>
+    <w:lvl w:ilvl="3" w:tentative="1">
+      <w:start w:val="1"/>
+      <w:numFmt w:val="bullet"/>
+      <w:lvlText w:val=""/>
+      <w:lvlJc w:val="left"/>
+      <w:pPr>
+        <w:tabs>
+          <w:tab w:val="num" w:pos="2880"/>
+        </w:tabs>
+        <w:ind w:left="2880" w:hanging="360"/>
+      </w:pPr>
+      <w:rPr>
+        <w:rFonts w:ascii="Wingdings" w:hAnsi="Wingdings" w:hint="default"/>
+        <w:sz w:val="20"/>
+      </w:rPr>
+    </w:lvl>
+    <w:lvl w:ilvl="4" w:tentative="1">
+      <w:start w:val="1"/>
+      <w:numFmt w:val="bullet"/>
+      <w:lvlText w:val=""/>
+      <w:lvlJc w:val="left"/>
+      <w:pPr>
+        <w:tabs>
+          <w:tab w:val="num" w:pos="3600"/>
+        </w:tabs>
+        <w:ind w:left="3600" w:hanging="360"/>
+      </w:pPr>
+      <w:rPr>
+        <w:rFonts w:ascii="Wingdings" w:hAnsi="Wingdings" w:hint="default"/>
+        <w:sz w:val="20"/>
+      </w:rPr>
+    </w:lvl>
+    <w:lvl w:ilvl="5" w:tentative="1">
+      <w:start w:val="1"/>
+      <w:numFmt w:val="bullet"/>
+      <w:lvlText w:val=""/>
+      <w:lvlJc w:val="left"/>
+      <w:pPr>
+        <w:tabs>
+          <w:tab w:val="num" w:pos="4320"/>
+        </w:tabs>
+        <w:ind w:left="4320" w:hanging="360"/>
+      </w:pPr>
+      <w:rPr>
+        <w:rFonts w:ascii="Wingdings" w:hAnsi="Wingdings" w:hint="default"/>
+        <w:sz w:val="20"/>
+      </w:rPr>
+    </w:lvl>
+    <w:lvl w:ilvl="6" w:tentative="1">
+      <w:start w:val="1"/>
+      <w:numFmt w:val="bullet"/>
+      <w:lvlText w:val=""/>
+      <w:lvlJc w:val="left"/>
+      <w:pPr>
+        <w:tabs>
+          <w:tab w:val="num" w:pos="5040"/>
+        </w:tabs>
+        <w:ind w:left="5040" w:hanging="360"/>
+      </w:pPr>
+      <w:rPr>
+        <w:rFonts w:ascii="Wingdings" w:hAnsi="Wingdings" w:hint="default"/>
+        <w:sz w:val="20"/>
+      </w:rPr>
+    </w:lvl>
+    <w:lvl w:ilvl="7" w:tentative="1">
+      <w:start w:val="1"/>
+      <w:numFmt w:val="bullet"/>
+      <w:lvlText w:val=""/>
+      <w:lvlJc w:val="left"/>
+      <w:pPr>
+        <w:tabs>
+          <w:tab w:val="num" w:pos="5760"/>
+        </w:tabs>
+        <w:ind w:left="5760" w:hanging="360"/>
+      </w:pPr>
+      <w:rPr>
+        <w:rFonts w:ascii="Wingdings" w:hAnsi="Wingdings" w:hint="default"/>
+        <w:sz w:val="20"/>
+      </w:rPr>
+    </w:lvl>
+    <w:lvl w:ilvl="8" w:tentative="1">
+      <w:start w:val="1"/>
+      <w:numFmt w:val="bullet"/>
+      <w:lvlText w:val=""/>
+      <w:lvlJc w:val="left"/>
+      <w:pPr>
+        <w:tabs>
+          <w:tab w:val="num" w:pos="6480"/>
+        </w:tabs>
+        <w:ind w:left="6480" w:hanging="360"/>
+      </w:pPr>
+      <w:rPr>
+        <w:rFonts w:ascii="Wingdings" w:hAnsi="Wingdings" w:hint="default"/>
+        <w:sz w:val="20"/>
+      </w:rPr>
+    </w:lvl>
+  </w:abstractNum>
+  <w:abstractNum w:abstractNumId="4" w15:restartNumberingAfterBreak="0">
+    <w:nsid w:val="4998218F"/>
+    <w:multiLevelType w:val="multilevel"/>
+    <w:tmpl w:val="6BEA61CC"/>
+    <w:lvl w:ilvl="0">
+      <w:start w:val="1"/>
+      <w:numFmt w:val="decimal"/>
+      <w:lvlText w:val="%1."/>
+      <w:lvlJc w:val="left"/>
+      <w:pPr>
+        <w:tabs>
+          <w:tab w:val="num" w:pos="720"/>
+        </w:tabs>
+        <w:ind w:left="720" w:hanging="360"/>
+      </w:pPr>
+    </w:lvl>
+    <w:lvl w:ilvl="1" w:tentative="1">
+      <w:start w:val="1"/>
+      <w:numFmt w:val="decimal"/>
+      <w:lvlText w:val="%2."/>
+      <w:lvlJc w:val="left"/>
+      <w:pPr>
+        <w:tabs>
+          <w:tab w:val="num" w:pos="1440"/>
+        </w:tabs>
+        <w:ind w:left="1440" w:hanging="360"/>
+      </w:pPr>
+    </w:lvl>
+    <w:lvl w:ilvl="2" w:tentative="1">
+      <w:start w:val="1"/>
+      <w:numFmt w:val="decimal"/>
+      <w:lvlText w:val="%3."/>
+      <w:lvlJc w:val="left"/>
+      <w:pPr>
+        <w:tabs>
+          <w:tab w:val="num" w:pos="2160"/>
+        </w:tabs>
+        <w:ind w:left="2160" w:hanging="360"/>
+      </w:pPr>
+    </w:lvl>
+    <w:lvl w:ilvl="3" w:tentative="1">
+      <w:start w:val="1"/>
+      <w:numFmt w:val="decimal"/>
+      <w:lvlText w:val="%4."/>
+      <w:lvlJc w:val="left"/>
+      <w:pPr>
+        <w:tabs>
+          <w:tab w:val="num" w:pos="2880"/>
+        </w:tabs>
+        <w:ind w:left="2880" w:hanging="360"/>
+      </w:pPr>
+    </w:lvl>
+    <w:lvl w:ilvl="4" w:tentative="1">
+      <w:start w:val="1"/>
+      <w:numFmt w:val="decimal"/>
+      <w:lvlText w:val="%5."/>
+      <w:lvlJc w:val="left"/>
+      <w:pPr>
+        <w:tabs>
+          <w:tab w:val="num" w:pos="3600"/>
+        </w:tabs>
+        <w:ind w:left="3600" w:hanging="360"/>
+      </w:pPr>
+    </w:lvl>
+    <w:lvl w:ilvl="5" w:tentative="1">
+      <w:start w:val="1"/>
+      <w:numFmt w:val="decimal"/>
+      <w:lvlText w:val="%6."/>
+      <w:lvlJc w:val="left"/>
+      <w:pPr>
+        <w:tabs>
+          <w:tab w:val="num" w:pos="4320"/>
+        </w:tabs>
+        <w:ind w:left="4320" w:hanging="360"/>
+      </w:pPr>
+    </w:lvl>
+    <w:lvl w:ilvl="6" w:tentative="1">
+      <w:start w:val="1"/>
+      <w:numFmt w:val="decimal"/>
+      <w:lvlText w:val="%7."/>
+      <w:lvlJc w:val="left"/>
+      <w:pPr>
+        <w:tabs>
+          <w:tab w:val="num" w:pos="5040"/>
+        </w:tabs>
+        <w:ind w:left="5040" w:hanging="360"/>
+      </w:pPr>
+    </w:lvl>
+    <w:lvl w:ilvl="7" w:tentative="1">
+      <w:start w:val="1"/>
+      <w:numFmt w:val="decimal"/>
+      <w:lvlText w:val="%8."/>
+      <w:lvlJc w:val="left"/>
+      <w:pPr>
+        <w:tabs>
+          <w:tab w:val="num" w:pos="5760"/>
+        </w:tabs>
+        <w:ind w:left="5760" w:hanging="360"/>
+      </w:pPr>
+    </w:lvl>
+    <w:lvl w:ilvl="8" w:tentative="1">
+      <w:start w:val="1"/>
+      <w:numFmt w:val="decimal"/>
+      <w:lvlText w:val="%9."/>
+      <w:lvlJc w:val="left"/>
+      <w:pPr>
+        <w:tabs>
+          <w:tab w:val="num" w:pos="6480"/>
+        </w:tabs>
+        <w:ind w:left="6480" w:hanging="360"/>
+      </w:pPr>
+    </w:lvl>
+  </w:abstractNum>
+  <w:abstractNum w:abstractNumId="5" w15:restartNumberingAfterBreak="0">
+    <w:nsid w:val="62686C81"/>
+    <w:multiLevelType w:val="multilevel"/>
+    <w:tmpl w:val="A7F61348"/>
+    <w:lvl w:ilvl="0">
+      <w:start w:val="1"/>
+      <w:numFmt w:val="bullet"/>
+      <w:lvlText w:val=""/>
+      <w:lvlJc w:val="left"/>
+      <w:pPr>
+        <w:tabs>
+          <w:tab w:val="num" w:pos="720"/>
+        </w:tabs>
+        <w:ind w:left="720" w:hanging="360"/>
+      </w:pPr>
+      <w:rPr>
+        <w:rFonts w:ascii="Symbol" w:hAnsi="Symbol" w:hint="default"/>
+        <w:sz w:val="20"/>
+      </w:rPr>
+    </w:lvl>
+    <w:lvl w:ilvl="1" w:tentative="1">
+      <w:start w:val="1"/>
+      <w:numFmt w:val="bullet"/>
+      <w:lvlText w:val="o"/>
+      <w:lvlJc w:val="left"/>
+      <w:pPr>
+        <w:tabs>
+          <w:tab w:val="num" w:pos="1440"/>
+        </w:tabs>
+        <w:ind w:left="1440" w:hanging="360"/>
+      </w:pPr>
+      <w:rPr>
+        <w:rFonts w:ascii="Courier New" w:hAnsi="Courier New" w:hint="default"/>
+        <w:sz w:val="20"/>
+      </w:rPr>
+    </w:lvl>
+    <w:lvl w:ilvl="2" w:tentative="1">
+      <w:start w:val="1"/>
+      <w:numFmt w:val="bullet"/>
+      <w:lvlText w:val=""/>
+      <w:lvlJc w:val="left"/>
+      <w:pPr>
+        <w:tabs>
+          <w:tab w:val="num" w:pos="2160"/>
+        </w:tabs>
+        <w:ind w:left="2160" w:hanging="360"/>
+      </w:pPr>
+      <w:rPr>
+        <w:rFonts w:ascii="Wingdings" w:hAnsi="Wingdings" w:hint="default"/>
+        <w:sz w:val="20"/>
+      </w:rPr>
+    </w:lvl>
+    <w:lvl w:ilvl="3" w:tentative="1">
+      <w:start w:val="1"/>
+      <w:numFmt w:val="bullet"/>
+      <w:lvlText w:val=""/>
+      <w:lvlJc w:val="left"/>
+      <w:pPr>
+        <w:tabs>
+          <w:tab w:val="num" w:pos="2880"/>
+        </w:tabs>
+        <w:ind w:left="2880" w:hanging="360"/>
+      </w:pPr>
+      <w:rPr>
+        <w:rFonts w:ascii="Wingdings" w:hAnsi="Wingdings" w:hint="default"/>
+        <w:sz w:val="20"/>
+      </w:rPr>
+    </w:lvl>
+    <w:lvl w:ilvl="4" w:tentative="1">
+      <w:start w:val="1"/>
+      <w:numFmt w:val="bullet"/>
+      <w:lvlText w:val=""/>
+      <w:lvlJc w:val="left"/>
+      <w:pPr>
+        <w:tabs>
+          <w:tab w:val="num" w:pos="3600"/>
+        </w:tabs>
+        <w:ind w:left="3600" w:hanging="360"/>
+      </w:pPr>
+      <w:rPr>
+        <w:rFonts w:ascii="Wingdings" w:hAnsi="Wingdings" w:hint="default"/>
+        <w:sz w:val="20"/>
+      </w:rPr>
+    </w:lvl>
+    <w:lvl w:ilvl="5" w:tentative="1">
+      <w:start w:val="1"/>
+      <w:numFmt w:val="bullet"/>
+      <w:lvlText w:val=""/>
+      <w:lvlJc w:val="left"/>
+      <w:pPr>
+        <w:tabs>
+          <w:tab w:val="num" w:pos="4320"/>
+        </w:tabs>
+        <w:ind w:left="4320" w:hanging="360"/>
+      </w:pPr>
+      <w:rPr>
+        <w:rFonts w:ascii="Wingdings" w:hAnsi="Wingdings" w:hint="default"/>
+        <w:sz w:val="20"/>
+      </w:rPr>
+    </w:lvl>
+    <w:lvl w:ilvl="6" w:tentative="1">
+      <w:start w:val="1"/>
+      <w:numFmt w:val="bullet"/>
+      <w:lvlText w:val=""/>
+      <w:lvlJc w:val="left"/>
+      <w:pPr>
+        <w:tabs>
+          <w:tab w:val="num" w:pos="5040"/>
+        </w:tabs>
+        <w:ind w:left="5040" w:hanging="360"/>
+      </w:pPr>
+      <w:rPr>
+        <w:rFonts w:ascii="Wingdings" w:hAnsi="Wingdings" w:hint="default"/>
+        <w:sz w:val="20"/>
+      </w:rPr>
+    </w:lvl>
+    <w:lvl w:ilvl="7" w:tentative="1">
+      <w:start w:val="1"/>
+      <w:numFmt w:val="bullet"/>
+      <w:lvlText w:val=""/>
+      <w:lvlJc w:val="left"/>
+      <w:pPr>
+        <w:tabs>
+          <w:tab w:val="num" w:pos="5760"/>
+        </w:tabs>
+        <w:ind w:left="5760" w:hanging="360"/>
+      </w:pPr>
+      <w:rPr>
+        <w:rFonts w:ascii="Wingdings" w:hAnsi="Wingdings" w:hint="default"/>
+        <w:sz w:val="20"/>
+      </w:rPr>
+    </w:lvl>
+    <w:lvl w:ilvl="8" w:tentative="1">
+      <w:start w:val="1"/>
+      <w:numFmt w:val="bullet"/>
+      <w:lvlText w:val=""/>
+      <w:lvlJc w:val="left"/>
+      <w:pPr>
+        <w:tabs>
+          <w:tab w:val="num" w:pos="6480"/>
+        </w:tabs>
+        <w:ind w:left="6480" w:hanging="360"/>
+      </w:pPr>
+      <w:rPr>
+        <w:rFonts w:ascii="Wingdings" w:hAnsi="Wingdings" w:hint="default"/>
+        <w:sz w:val="20"/>
+      </w:rPr>
+    </w:lvl>
+  </w:abstractNum>
   <w:num w:numId="1" w16cid:durableId="1893074987">
     <w:abstractNumId w:val="1"/>
   </w:num>
@@ -2656,6 +3930,15 @@
   </w:num>
   <w:num w:numId="3" w16cid:durableId="638145796">
     <w:abstractNumId w:val="2"/>
+  </w:num>
+  <w:num w:numId="4" w16cid:durableId="1112019844">
+    <w:abstractNumId w:val="3"/>
+  </w:num>
+  <w:num w:numId="5" w16cid:durableId="224419628">
+    <w:abstractNumId w:val="5"/>
+  </w:num>
+  <w:num w:numId="6" w16cid:durableId="671566449">
+    <w:abstractNumId w:val="4"/>
   </w:num>
 </w:numbering>
 </file>
@@ -3060,6 +4343,7 @@
   <w:style w:type="paragraph" w:default="1" w:styleId="Normal">
     <w:name w:val="Normal"/>
     <w:qFormat/>
+    <w:rsid w:val="00DB7FAE"/>
     <w:rPr>
       <w:lang w:val="en-IN"/>
     </w:rPr>

</xml_diff>

<commit_message>
Committing Dashboard and Logging of user voice interview
</commit_message>
<xml_diff>
--- a/AI-Powered Career Assistant for Job Seekers.docx
+++ b/AI-Powered Career Assistant for Job Seekers.docx
@@ -11,6 +11,7 @@
           <w:szCs w:val="24"/>
         </w:rPr>
       </w:pPr>
+      <w:proofErr w:type="spellStart"/>
       <w:r>
         <w:rPr>
           <w:rFonts w:ascii="Calibri" w:hAnsi="Calibri" w:cs="Calibri"/>
@@ -21,6 +22,7 @@
         </w:rPr>
         <w:t>JobGenie</w:t>
       </w:r>
+      <w:proofErr w:type="spellEnd"/>
       <w:r>
         <w:rPr>
           <w:rFonts w:ascii="Calibri" w:hAnsi="Calibri" w:cs="Calibri"/>
@@ -282,7 +284,25 @@
                 <w:sz w:val="24"/>
                 <w:szCs w:val="24"/>
               </w:rPr>
-              <w:t>NLP – NER / Keyphrase Extraction</w:t>
+              <w:t xml:space="preserve">NLP – NER / </w:t>
+            </w:r>
+            <w:proofErr w:type="spellStart"/>
+            <w:r>
+              <w:rPr>
+                <w:rFonts w:ascii="Calibri" w:hAnsi="Calibri" w:cs="Calibri"/>
+                <w:sz w:val="24"/>
+                <w:szCs w:val="24"/>
+              </w:rPr>
+              <w:t>Keyphrase</w:t>
+            </w:r>
+            <w:proofErr w:type="spellEnd"/>
+            <w:r>
+              <w:rPr>
+                <w:rFonts w:ascii="Calibri" w:hAnsi="Calibri" w:cs="Calibri"/>
+                <w:sz w:val="24"/>
+                <w:szCs w:val="24"/>
+              </w:rPr>
+              <w:t xml:space="preserve"> Extraction</w:t>
             </w:r>
           </w:p>
         </w:tc>
@@ -306,7 +326,43 @@
                 <w:sz w:val="24"/>
                 <w:szCs w:val="24"/>
               </w:rPr>
-              <w:t>Hugging Face (spaCy, KeyBERT)</w:t>
+              <w:t>Hugging Face (</w:t>
+            </w:r>
+            <w:proofErr w:type="spellStart"/>
+            <w:r>
+              <w:rPr>
+                <w:rFonts w:ascii="Calibri" w:hAnsi="Calibri" w:cs="Calibri"/>
+                <w:sz w:val="24"/>
+                <w:szCs w:val="24"/>
+              </w:rPr>
+              <w:t>spaCy</w:t>
+            </w:r>
+            <w:proofErr w:type="spellEnd"/>
+            <w:r>
+              <w:rPr>
+                <w:rFonts w:ascii="Calibri" w:hAnsi="Calibri" w:cs="Calibri"/>
+                <w:sz w:val="24"/>
+                <w:szCs w:val="24"/>
+              </w:rPr>
+              <w:t xml:space="preserve">, </w:t>
+            </w:r>
+            <w:proofErr w:type="spellStart"/>
+            <w:r>
+              <w:rPr>
+                <w:rFonts w:ascii="Calibri" w:hAnsi="Calibri" w:cs="Calibri"/>
+                <w:sz w:val="24"/>
+                <w:szCs w:val="24"/>
+              </w:rPr>
+              <w:t>KeyBERT</w:t>
+            </w:r>
+            <w:proofErr w:type="spellEnd"/>
+            <w:r>
+              <w:rPr>
+                <w:rFonts w:ascii="Calibri" w:hAnsi="Calibri" w:cs="Calibri"/>
+                <w:sz w:val="24"/>
+                <w:szCs w:val="24"/>
+              </w:rPr>
+              <w:t>)</w:t>
             </w:r>
           </w:p>
         </w:tc>
@@ -791,24 +847,52 @@
           <w:sz w:val="24"/>
           <w:szCs w:val="24"/>
         </w:rPr>
-        <w:t>python -m venv jobgenie-env</w:t>
-      </w:r>
-    </w:p>
-    <w:p>
-      <w:pPr>
-        <w:rPr>
-          <w:rFonts w:ascii="Calibri" w:hAnsi="Calibri" w:cs="Calibri"/>
-          <w:sz w:val="24"/>
-          <w:szCs w:val="24"/>
-        </w:rPr>
-      </w:pPr>
-      <w:r>
-        <w:rPr>
-          <w:rFonts w:ascii="Calibri" w:hAnsi="Calibri" w:cs="Calibri"/>
-          <w:sz w:val="24"/>
-          <w:szCs w:val="24"/>
-        </w:rPr>
-        <w:t>jobgenie-env\Scripts\activate</w:t>
+        <w:t xml:space="preserve">python -m venv </w:t>
+      </w:r>
+      <w:proofErr w:type="spellStart"/>
+      <w:r>
+        <w:rPr>
+          <w:rFonts w:ascii="Calibri" w:hAnsi="Calibri" w:cs="Calibri"/>
+          <w:sz w:val="24"/>
+          <w:szCs w:val="24"/>
+        </w:rPr>
+        <w:t>jobgenie</w:t>
+      </w:r>
+      <w:proofErr w:type="spellEnd"/>
+      <w:r>
+        <w:rPr>
+          <w:rFonts w:ascii="Calibri" w:hAnsi="Calibri" w:cs="Calibri"/>
+          <w:sz w:val="24"/>
+          <w:szCs w:val="24"/>
+        </w:rPr>
+        <w:t>-env</w:t>
+      </w:r>
+    </w:p>
+    <w:p>
+      <w:pPr>
+        <w:rPr>
+          <w:rFonts w:ascii="Calibri" w:hAnsi="Calibri" w:cs="Calibri"/>
+          <w:sz w:val="24"/>
+          <w:szCs w:val="24"/>
+        </w:rPr>
+      </w:pPr>
+      <w:proofErr w:type="spellStart"/>
+      <w:r>
+        <w:rPr>
+          <w:rFonts w:ascii="Calibri" w:hAnsi="Calibri" w:cs="Calibri"/>
+          <w:sz w:val="24"/>
+          <w:szCs w:val="24"/>
+        </w:rPr>
+        <w:t>jobgenie</w:t>
+      </w:r>
+      <w:proofErr w:type="spellEnd"/>
+      <w:r>
+        <w:rPr>
+          <w:rFonts w:ascii="Calibri" w:hAnsi="Calibri" w:cs="Calibri"/>
+          <w:sz w:val="24"/>
+          <w:szCs w:val="24"/>
+        </w:rPr>
+        <w:t>-env\Scripts\activate</w:t>
       </w:r>
     </w:p>
     <w:p>
@@ -849,42 +933,198 @@
           <w:sz w:val="24"/>
           <w:szCs w:val="24"/>
         </w:rPr>
-        <w:t>pip install openai transformers torch gradio sentence-transformers spacy keybert speechrecognition pyaudio git+https://github.com/openai/whisper.git datasets scikit-learn</w:t>
-      </w:r>
-    </w:p>
-    <w:p>
-      <w:pPr>
-        <w:rPr>
-          <w:rFonts w:ascii="Calibri" w:hAnsi="Calibri" w:cs="Calibri"/>
-          <w:sz w:val="24"/>
-          <w:szCs w:val="24"/>
-        </w:rPr>
-      </w:pPr>
-      <w:r>
-        <w:rPr>
-          <w:rFonts w:ascii="Calibri" w:hAnsi="Calibri" w:cs="Calibri"/>
-          <w:sz w:val="24"/>
-          <w:szCs w:val="24"/>
-        </w:rPr>
-        <w:t>pip install pipwin</w:t>
-      </w:r>
-    </w:p>
-    <w:p>
-      <w:pPr>
-        <w:rPr>
-          <w:rFonts w:ascii="Calibri" w:hAnsi="Calibri" w:cs="Calibri"/>
-          <w:sz w:val="24"/>
-          <w:szCs w:val="24"/>
-        </w:rPr>
-      </w:pPr>
-      <w:r>
-        <w:rPr>
-          <w:rFonts w:ascii="Calibri" w:hAnsi="Calibri" w:cs="Calibri"/>
-          <w:sz w:val="24"/>
-          <w:szCs w:val="24"/>
-        </w:rPr>
-        <w:t>pipwin install pyaudio</w:t>
-      </w:r>
+        <w:t xml:space="preserve">pip install </w:t>
+      </w:r>
+      <w:proofErr w:type="spellStart"/>
+      <w:r>
+        <w:rPr>
+          <w:rFonts w:ascii="Calibri" w:hAnsi="Calibri" w:cs="Calibri"/>
+          <w:sz w:val="24"/>
+          <w:szCs w:val="24"/>
+        </w:rPr>
+        <w:t>openai</w:t>
+      </w:r>
+      <w:proofErr w:type="spellEnd"/>
+      <w:r>
+        <w:rPr>
+          <w:rFonts w:ascii="Calibri" w:hAnsi="Calibri" w:cs="Calibri"/>
+          <w:sz w:val="24"/>
+          <w:szCs w:val="24"/>
+        </w:rPr>
+        <w:t xml:space="preserve"> transformers torch gradio sentence-transformers spacy </w:t>
+      </w:r>
+      <w:proofErr w:type="spellStart"/>
+      <w:r>
+        <w:rPr>
+          <w:rFonts w:ascii="Calibri" w:hAnsi="Calibri" w:cs="Calibri"/>
+          <w:sz w:val="24"/>
+          <w:szCs w:val="24"/>
+        </w:rPr>
+        <w:t>keybert</w:t>
+      </w:r>
+      <w:proofErr w:type="spellEnd"/>
+      <w:r>
+        <w:rPr>
+          <w:rFonts w:ascii="Calibri" w:hAnsi="Calibri" w:cs="Calibri"/>
+          <w:sz w:val="24"/>
+          <w:szCs w:val="24"/>
+        </w:rPr>
+        <w:t xml:space="preserve"> </w:t>
+      </w:r>
+      <w:proofErr w:type="spellStart"/>
+      <w:r>
+        <w:rPr>
+          <w:rFonts w:ascii="Calibri" w:hAnsi="Calibri" w:cs="Calibri"/>
+          <w:sz w:val="24"/>
+          <w:szCs w:val="24"/>
+        </w:rPr>
+        <w:t>speechrecognition</w:t>
+      </w:r>
+      <w:proofErr w:type="spellEnd"/>
+      <w:r>
+        <w:rPr>
+          <w:rFonts w:ascii="Calibri" w:hAnsi="Calibri" w:cs="Calibri"/>
+          <w:sz w:val="24"/>
+          <w:szCs w:val="24"/>
+        </w:rPr>
+        <w:t xml:space="preserve"> </w:t>
+      </w:r>
+      <w:proofErr w:type="spellStart"/>
+      <w:r>
+        <w:rPr>
+          <w:rFonts w:ascii="Calibri" w:hAnsi="Calibri" w:cs="Calibri"/>
+          <w:sz w:val="24"/>
+          <w:szCs w:val="24"/>
+        </w:rPr>
+        <w:t>pyaudio</w:t>
+      </w:r>
+      <w:proofErr w:type="spellEnd"/>
+      <w:r>
+        <w:rPr>
+          <w:rFonts w:ascii="Calibri" w:hAnsi="Calibri" w:cs="Calibri"/>
+          <w:sz w:val="24"/>
+          <w:szCs w:val="24"/>
+        </w:rPr>
+        <w:t xml:space="preserve"> </w:t>
+      </w:r>
+      <w:proofErr w:type="spellStart"/>
+      <w:r>
+        <w:rPr>
+          <w:rFonts w:ascii="Calibri" w:hAnsi="Calibri" w:cs="Calibri"/>
+          <w:sz w:val="24"/>
+          <w:szCs w:val="24"/>
+        </w:rPr>
+        <w:t>git+https</w:t>
+      </w:r>
+      <w:proofErr w:type="spellEnd"/>
+      <w:r>
+        <w:rPr>
+          <w:rFonts w:ascii="Calibri" w:hAnsi="Calibri" w:cs="Calibri"/>
+          <w:sz w:val="24"/>
+          <w:szCs w:val="24"/>
+        </w:rPr>
+        <w:t>://github.com/</w:t>
+      </w:r>
+      <w:proofErr w:type="spellStart"/>
+      <w:r>
+        <w:rPr>
+          <w:rFonts w:ascii="Calibri" w:hAnsi="Calibri" w:cs="Calibri"/>
+          <w:sz w:val="24"/>
+          <w:szCs w:val="24"/>
+        </w:rPr>
+        <w:t>openai</w:t>
+      </w:r>
+      <w:proofErr w:type="spellEnd"/>
+      <w:r>
+        <w:rPr>
+          <w:rFonts w:ascii="Calibri" w:hAnsi="Calibri" w:cs="Calibri"/>
+          <w:sz w:val="24"/>
+          <w:szCs w:val="24"/>
+        </w:rPr>
+        <w:t>/</w:t>
+      </w:r>
+      <w:proofErr w:type="spellStart"/>
+      <w:r>
+        <w:rPr>
+          <w:rFonts w:ascii="Calibri" w:hAnsi="Calibri" w:cs="Calibri"/>
+          <w:sz w:val="24"/>
+          <w:szCs w:val="24"/>
+        </w:rPr>
+        <w:t>whisper.git</w:t>
+      </w:r>
+      <w:proofErr w:type="spellEnd"/>
+      <w:r>
+        <w:rPr>
+          <w:rFonts w:ascii="Calibri" w:hAnsi="Calibri" w:cs="Calibri"/>
+          <w:sz w:val="24"/>
+          <w:szCs w:val="24"/>
+        </w:rPr>
+        <w:t xml:space="preserve"> datasets scikit-learn</w:t>
+      </w:r>
+    </w:p>
+    <w:p>
+      <w:pPr>
+        <w:rPr>
+          <w:rFonts w:ascii="Calibri" w:hAnsi="Calibri" w:cs="Calibri"/>
+          <w:sz w:val="24"/>
+          <w:szCs w:val="24"/>
+        </w:rPr>
+      </w:pPr>
+      <w:r>
+        <w:rPr>
+          <w:rFonts w:ascii="Calibri" w:hAnsi="Calibri" w:cs="Calibri"/>
+          <w:sz w:val="24"/>
+          <w:szCs w:val="24"/>
+        </w:rPr>
+        <w:t xml:space="preserve">pip install </w:t>
+      </w:r>
+      <w:proofErr w:type="spellStart"/>
+      <w:r>
+        <w:rPr>
+          <w:rFonts w:ascii="Calibri" w:hAnsi="Calibri" w:cs="Calibri"/>
+          <w:sz w:val="24"/>
+          <w:szCs w:val="24"/>
+        </w:rPr>
+        <w:t>pipwin</w:t>
+      </w:r>
+      <w:proofErr w:type="spellEnd"/>
+    </w:p>
+    <w:p>
+      <w:pPr>
+        <w:rPr>
+          <w:rFonts w:ascii="Calibri" w:hAnsi="Calibri" w:cs="Calibri"/>
+          <w:sz w:val="24"/>
+          <w:szCs w:val="24"/>
+        </w:rPr>
+      </w:pPr>
+      <w:proofErr w:type="spellStart"/>
+      <w:r>
+        <w:rPr>
+          <w:rFonts w:ascii="Calibri" w:hAnsi="Calibri" w:cs="Calibri"/>
+          <w:sz w:val="24"/>
+          <w:szCs w:val="24"/>
+        </w:rPr>
+        <w:t>pipwin</w:t>
+      </w:r>
+      <w:proofErr w:type="spellEnd"/>
+      <w:r>
+        <w:rPr>
+          <w:rFonts w:ascii="Calibri" w:hAnsi="Calibri" w:cs="Calibri"/>
+          <w:sz w:val="24"/>
+          <w:szCs w:val="24"/>
+        </w:rPr>
+        <w:t xml:space="preserve"> install </w:t>
+      </w:r>
+      <w:proofErr w:type="spellStart"/>
+      <w:r>
+        <w:rPr>
+          <w:rFonts w:ascii="Calibri" w:hAnsi="Calibri" w:cs="Calibri"/>
+          <w:sz w:val="24"/>
+          <w:szCs w:val="24"/>
+        </w:rPr>
+        <w:t>pyaudio</w:t>
+      </w:r>
+      <w:proofErr w:type="spellEnd"/>
     </w:p>
     <w:p>
       <w:pPr>
@@ -923,14 +1163,34 @@
         </w:rPr>
         <w:t xml:space="preserve">Note: If </w:t>
       </w:r>
-      <w:r>
-        <w:rPr>
-          <w:rFonts w:ascii="Calibri" w:hAnsi="Calibri" w:cs="Calibri"/>
-          <w:sz w:val="24"/>
-          <w:szCs w:val="24"/>
-        </w:rPr>
-        <w:t>pipwin failed to install pyaudio</w:t>
-      </w:r>
+      <w:proofErr w:type="spellStart"/>
+      <w:r>
+        <w:rPr>
+          <w:rFonts w:ascii="Calibri" w:hAnsi="Calibri" w:cs="Calibri"/>
+          <w:sz w:val="24"/>
+          <w:szCs w:val="24"/>
+        </w:rPr>
+        <w:t>pipwin</w:t>
+      </w:r>
+      <w:proofErr w:type="spellEnd"/>
+      <w:r>
+        <w:rPr>
+          <w:rFonts w:ascii="Calibri" w:hAnsi="Calibri" w:cs="Calibri"/>
+          <w:sz w:val="24"/>
+          <w:szCs w:val="24"/>
+        </w:rPr>
+        <w:t xml:space="preserve"> failed to install </w:t>
+      </w:r>
+      <w:proofErr w:type="spellStart"/>
+      <w:r>
+        <w:rPr>
+          <w:rFonts w:ascii="Calibri" w:hAnsi="Calibri" w:cs="Calibri"/>
+          <w:sz w:val="24"/>
+          <w:szCs w:val="24"/>
+        </w:rPr>
+        <w:t>pyaudio</w:t>
+      </w:r>
+      <w:proofErr w:type="spellEnd"/>
       <w:r>
         <w:rPr>
           <w:rFonts w:ascii="Calibri" w:hAnsi="Calibri" w:cs="Calibri"/>
@@ -945,42 +1205,90 @@
           <w:sz w:val="24"/>
           <w:szCs w:val="24"/>
         </w:rPr>
-        <w:t>Use sounddevice Instead of pyaudio</w:t>
-      </w:r>
-    </w:p>
-    <w:p>
-      <w:pPr>
-        <w:rPr>
-          <w:rFonts w:ascii="Calibri" w:hAnsi="Calibri" w:cs="Calibri"/>
-          <w:sz w:val="24"/>
-          <w:szCs w:val="24"/>
-        </w:rPr>
-      </w:pPr>
-      <w:r>
-        <w:rPr>
-          <w:rFonts w:ascii="Calibri" w:hAnsi="Calibri" w:cs="Calibri"/>
-          <w:sz w:val="24"/>
-          <w:szCs w:val="24"/>
-        </w:rPr>
-        <w:t>Before that give a try: pip uninstall pyaudio</w:t>
-      </w:r>
-    </w:p>
-    <w:p>
-      <w:pPr>
-        <w:rPr>
-          <w:rFonts w:ascii="Calibri" w:hAnsi="Calibri" w:cs="Calibri"/>
-          <w:sz w:val="24"/>
-          <w:szCs w:val="24"/>
-        </w:rPr>
-      </w:pPr>
-      <w:r>
-        <w:rPr>
-          <w:rFonts w:ascii="Calibri" w:hAnsi="Calibri" w:cs="Calibri"/>
-          <w:sz w:val="24"/>
-          <w:szCs w:val="24"/>
-        </w:rPr>
-        <w:t>pip install pyaudio</w:t>
-      </w:r>
+        <w:t xml:space="preserve">Use </w:t>
+      </w:r>
+      <w:proofErr w:type="spellStart"/>
+      <w:r>
+        <w:rPr>
+          <w:rFonts w:ascii="Calibri" w:hAnsi="Calibri" w:cs="Calibri"/>
+          <w:sz w:val="24"/>
+          <w:szCs w:val="24"/>
+        </w:rPr>
+        <w:t>sounddevice</w:t>
+      </w:r>
+      <w:proofErr w:type="spellEnd"/>
+      <w:r>
+        <w:rPr>
+          <w:rFonts w:ascii="Calibri" w:hAnsi="Calibri" w:cs="Calibri"/>
+          <w:sz w:val="24"/>
+          <w:szCs w:val="24"/>
+        </w:rPr>
+        <w:t xml:space="preserve"> Instead of </w:t>
+      </w:r>
+      <w:proofErr w:type="spellStart"/>
+      <w:r>
+        <w:rPr>
+          <w:rFonts w:ascii="Calibri" w:hAnsi="Calibri" w:cs="Calibri"/>
+          <w:sz w:val="24"/>
+          <w:szCs w:val="24"/>
+        </w:rPr>
+        <w:t>pyaudio</w:t>
+      </w:r>
+      <w:proofErr w:type="spellEnd"/>
+    </w:p>
+    <w:p>
+      <w:pPr>
+        <w:rPr>
+          <w:rFonts w:ascii="Calibri" w:hAnsi="Calibri" w:cs="Calibri"/>
+          <w:sz w:val="24"/>
+          <w:szCs w:val="24"/>
+        </w:rPr>
+      </w:pPr>
+      <w:r>
+        <w:rPr>
+          <w:rFonts w:ascii="Calibri" w:hAnsi="Calibri" w:cs="Calibri"/>
+          <w:sz w:val="24"/>
+          <w:szCs w:val="24"/>
+        </w:rPr>
+        <w:t xml:space="preserve">Before that give a try: pip uninstall </w:t>
+      </w:r>
+      <w:proofErr w:type="spellStart"/>
+      <w:r>
+        <w:rPr>
+          <w:rFonts w:ascii="Calibri" w:hAnsi="Calibri" w:cs="Calibri"/>
+          <w:sz w:val="24"/>
+          <w:szCs w:val="24"/>
+        </w:rPr>
+        <w:t>pyaudio</w:t>
+      </w:r>
+      <w:proofErr w:type="spellEnd"/>
+    </w:p>
+    <w:p>
+      <w:pPr>
+        <w:rPr>
+          <w:rFonts w:ascii="Calibri" w:hAnsi="Calibri" w:cs="Calibri"/>
+          <w:sz w:val="24"/>
+          <w:szCs w:val="24"/>
+        </w:rPr>
+      </w:pPr>
+      <w:r>
+        <w:rPr>
+          <w:rFonts w:ascii="Calibri" w:hAnsi="Calibri" w:cs="Calibri"/>
+          <w:sz w:val="24"/>
+          <w:szCs w:val="24"/>
+        </w:rPr>
+        <w:t xml:space="preserve">pip install </w:t>
+      </w:r>
+      <w:proofErr w:type="spellStart"/>
+      <w:r>
+        <w:rPr>
+          <w:rFonts w:ascii="Calibri" w:hAnsi="Calibri" w:cs="Calibri"/>
+          <w:sz w:val="24"/>
+          <w:szCs w:val="24"/>
+        </w:rPr>
+        <w:t>pyaudio</w:t>
+      </w:r>
+      <w:proofErr w:type="spellEnd"/>
     </w:p>
     <w:p>
       <w:pPr>
@@ -1042,13 +1350,23 @@
           <w:szCs w:val="24"/>
         </w:rPr>
       </w:pPr>
-      <w:r>
-        <w:rPr>
-          <w:rFonts w:ascii="Calibri" w:hAnsi="Calibri" w:cs="Calibri"/>
-          <w:sz w:val="24"/>
-          <w:szCs w:val="24"/>
-        </w:rPr>
-        <w:t>Analyze a resume section</w:t>
+      <w:proofErr w:type="spellStart"/>
+      <w:r>
+        <w:rPr>
+          <w:rFonts w:ascii="Calibri" w:hAnsi="Calibri" w:cs="Calibri"/>
+          <w:sz w:val="24"/>
+          <w:szCs w:val="24"/>
+        </w:rPr>
+        <w:t>Analyze</w:t>
+      </w:r>
+      <w:proofErr w:type="spellEnd"/>
+      <w:r>
+        <w:rPr>
+          <w:rFonts w:ascii="Calibri" w:hAnsi="Calibri" w:cs="Calibri"/>
+          <w:sz w:val="24"/>
+          <w:szCs w:val="24"/>
+        </w:rPr>
+        <w:t xml:space="preserve"> a resume section</w:t>
       </w:r>
     </w:p>
     <w:p>
@@ -1128,8 +1446,18 @@
           <w:sz w:val="24"/>
           <w:szCs w:val="24"/>
         </w:rPr>
-        <w:t>pip install python-dotenv</w:t>
-      </w:r>
+        <w:t>pip install python-</w:t>
+      </w:r>
+      <w:proofErr w:type="spellStart"/>
+      <w:r>
+        <w:rPr>
+          <w:rFonts w:ascii="Calibri" w:hAnsi="Calibri" w:cs="Calibri"/>
+          <w:sz w:val="24"/>
+          <w:szCs w:val="24"/>
+        </w:rPr>
+        <w:t>dotenv</w:t>
+      </w:r>
+      <w:proofErr w:type="spellEnd"/>
     </w:p>
     <w:p>
       <w:pPr>
@@ -1319,7 +1647,25 @@
           <w:sz w:val="24"/>
           <w:szCs w:val="24"/>
         </w:rPr>
-        <w:t>Note: If using OpenAPI exceeds your budget then switch to hugging face (Use 1</w:t>
+        <w:t xml:space="preserve">Note: If using </w:t>
+      </w:r>
+      <w:proofErr w:type="spellStart"/>
+      <w:r>
+        <w:rPr>
+          <w:rFonts w:ascii="Calibri" w:hAnsi="Calibri" w:cs="Calibri"/>
+          <w:sz w:val="24"/>
+          <w:szCs w:val="24"/>
+        </w:rPr>
+        <w:t>OpenAPI</w:t>
+      </w:r>
+      <w:proofErr w:type="spellEnd"/>
+      <w:r>
+        <w:rPr>
+          <w:rFonts w:ascii="Calibri" w:hAnsi="Calibri" w:cs="Calibri"/>
+          <w:sz w:val="24"/>
+          <w:szCs w:val="24"/>
+        </w:rPr>
+        <w:t xml:space="preserve"> exceeds your budget then switch to hugging face (Use 1</w:t>
       </w:r>
       <w:r>
         <w:rPr>
@@ -1345,7 +1691,25 @@
           <w:sz w:val="24"/>
           <w:szCs w:val="24"/>
         </w:rPr>
-        <w:t>implementation in resume_Optimization)</w:t>
+        <w:t xml:space="preserve">implementation in </w:t>
+      </w:r>
+      <w:proofErr w:type="spellStart"/>
+      <w:r>
+        <w:rPr>
+          <w:rFonts w:ascii="Calibri" w:hAnsi="Calibri" w:cs="Calibri"/>
+          <w:sz w:val="24"/>
+          <w:szCs w:val="24"/>
+        </w:rPr>
+        <w:t>resume_Optimization</w:t>
+      </w:r>
+      <w:proofErr w:type="spellEnd"/>
+      <w:r>
+        <w:rPr>
+          <w:rFonts w:ascii="Calibri" w:hAnsi="Calibri" w:cs="Calibri"/>
+          <w:sz w:val="24"/>
+          <w:szCs w:val="24"/>
+        </w:rPr>
+        <w:t>)</w:t>
       </w:r>
     </w:p>
     <w:p>
@@ -1459,6 +1823,7 @@
           <w:szCs w:val="24"/>
         </w:rPr>
       </w:pPr>
+      <w:proofErr w:type="gramStart"/>
       <w:r>
         <w:rPr>
           <w:rFonts w:ascii="Calibri" w:hAnsi="Calibri" w:cs="Calibri"/>
@@ -1481,7 +1846,16 @@
           <w:sz w:val="24"/>
           <w:szCs w:val="24"/>
         </w:rPr>
-        <w:t>.env for secure API key storage (optional for later)</w:t>
+        <w:t>.env</w:t>
+      </w:r>
+      <w:proofErr w:type="gramEnd"/>
+      <w:r>
+        <w:rPr>
+          <w:rFonts w:ascii="Calibri" w:hAnsi="Calibri" w:cs="Calibri"/>
+          <w:sz w:val="24"/>
+          <w:szCs w:val="24"/>
+        </w:rPr>
+        <w:t xml:space="preserve"> for secure API key storage (optional for later)</w:t>
       </w:r>
     </w:p>
     <w:p>
@@ -1627,13 +2001,23 @@
           <w:szCs w:val="24"/>
         </w:rPr>
       </w:pPr>
-      <w:r>
-        <w:rPr>
-          <w:rFonts w:ascii="Calibri" w:hAnsi="Calibri" w:cs="Calibri"/>
-          <w:sz w:val="24"/>
-          <w:szCs w:val="24"/>
-        </w:rPr>
-        <w:t>Analyze a given Job Description (JD) to extract key skills, responsibilities, and match them with resume sections. Then, calculate a Job Fit Score.</w:t>
+      <w:proofErr w:type="spellStart"/>
+      <w:r>
+        <w:rPr>
+          <w:rFonts w:ascii="Calibri" w:hAnsi="Calibri" w:cs="Calibri"/>
+          <w:sz w:val="24"/>
+          <w:szCs w:val="24"/>
+        </w:rPr>
+        <w:t>Analyze</w:t>
+      </w:r>
+      <w:proofErr w:type="spellEnd"/>
+      <w:r>
+        <w:rPr>
+          <w:rFonts w:ascii="Calibri" w:hAnsi="Calibri" w:cs="Calibri"/>
+          <w:sz w:val="24"/>
+          <w:szCs w:val="24"/>
+        </w:rPr>
+        <w:t xml:space="preserve"> a given Job Description (JD) to extract key skills, responsibilities, and match them with resume sections. Then, calculate a Job Fit Score.</w:t>
       </w:r>
     </w:p>
     <w:tbl>
@@ -1802,7 +2186,25 @@
                 <w:sz w:val="24"/>
                 <w:szCs w:val="24"/>
               </w:rPr>
-              <w:t>NLP – NER / Keyphrase Extraction</w:t>
+              <w:t xml:space="preserve">NLP – NER / </w:t>
+            </w:r>
+            <w:proofErr w:type="spellStart"/>
+            <w:r>
+              <w:rPr>
+                <w:rFonts w:ascii="Calibri" w:hAnsi="Calibri" w:cs="Calibri"/>
+                <w:sz w:val="24"/>
+                <w:szCs w:val="24"/>
+              </w:rPr>
+              <w:t>Keyphrase</w:t>
+            </w:r>
+            <w:proofErr w:type="spellEnd"/>
+            <w:r>
+              <w:rPr>
+                <w:rFonts w:ascii="Calibri" w:hAnsi="Calibri" w:cs="Calibri"/>
+                <w:sz w:val="24"/>
+                <w:szCs w:val="24"/>
+              </w:rPr>
+              <w:t xml:space="preserve"> Extraction</w:t>
             </w:r>
           </w:p>
         </w:tc>
@@ -1820,6 +2222,7 @@
                 <w:szCs w:val="24"/>
               </w:rPr>
             </w:pPr>
+            <w:proofErr w:type="spellStart"/>
             <w:r>
               <w:rPr>
                 <w:rFonts w:ascii="Calibri" w:hAnsi="Calibri" w:cs="Calibri"/>
@@ -1828,6 +2231,7 @@
               </w:rPr>
               <w:t>KeyBERT</w:t>
             </w:r>
+            <w:proofErr w:type="spellEnd"/>
           </w:p>
         </w:tc>
       </w:tr>
@@ -1897,6 +2301,7 @@
                 <w:szCs w:val="24"/>
               </w:rPr>
             </w:pPr>
+            <w:proofErr w:type="spellStart"/>
             <w:r>
               <w:rPr>
                 <w:rFonts w:ascii="Calibri" w:hAnsi="Calibri" w:cs="Calibri"/>
@@ -1905,6 +2310,7 @@
               </w:rPr>
               <w:t>SentenceTransformers</w:t>
             </w:r>
+            <w:proofErr w:type="spellEnd"/>
           </w:p>
         </w:tc>
       </w:tr>
@@ -1974,6 +2380,7 @@
                 <w:szCs w:val="24"/>
               </w:rPr>
             </w:pPr>
+            <w:proofErr w:type="spellStart"/>
             <w:r>
               <w:rPr>
                 <w:rFonts w:ascii="Calibri" w:hAnsi="Calibri" w:cs="Calibri"/>
@@ -1982,6 +2389,7 @@
               </w:rPr>
               <w:t>SentenceTransformers</w:t>
             </w:r>
+            <w:proofErr w:type="spellEnd"/>
           </w:p>
         </w:tc>
       </w:tr>
@@ -2021,7 +2429,25 @@
           <w:sz w:val="24"/>
           <w:szCs w:val="24"/>
         </w:rPr>
-        <w:t>pip install keybert sentence-transformers</w:t>
+        <w:t xml:space="preserve">pip install </w:t>
+      </w:r>
+      <w:proofErr w:type="spellStart"/>
+      <w:r>
+        <w:rPr>
+          <w:rFonts w:ascii="Calibri" w:hAnsi="Calibri" w:cs="Calibri"/>
+          <w:sz w:val="24"/>
+          <w:szCs w:val="24"/>
+        </w:rPr>
+        <w:t>keybert</w:t>
+      </w:r>
+      <w:proofErr w:type="spellEnd"/>
+      <w:r>
+        <w:rPr>
+          <w:rFonts w:ascii="Calibri" w:hAnsi="Calibri" w:cs="Calibri"/>
+          <w:sz w:val="24"/>
+          <w:szCs w:val="24"/>
+        </w:rPr>
+        <w:t xml:space="preserve"> sentence-transformers</w:t>
       </w:r>
     </w:p>
     <w:p>
@@ -2288,6 +2714,8 @@
           <w:szCs w:val="24"/>
         </w:rPr>
       </w:pPr>
+      <w:proofErr w:type="spellStart"/>
+      <w:proofErr w:type="gramStart"/>
       <w:r>
         <w:rPr>
           <w:rFonts w:ascii="Calibri" w:hAnsi="Calibri" w:cs="Calibri"/>
@@ -2296,6 +2724,8 @@
         </w:rPr>
         <w:t>Lets</w:t>
       </w:r>
+      <w:proofErr w:type="spellEnd"/>
+      <w:proofErr w:type="gramEnd"/>
       <w:r>
         <w:rPr>
           <w:rFonts w:ascii="Calibri" w:hAnsi="Calibri" w:cs="Calibri"/>
@@ -2323,7 +2753,25 @@
           <w:sz w:val="24"/>
           <w:szCs w:val="24"/>
         </w:rPr>
-        <w:t>Transcribes their voice to text (using Whisper or speech_recognition)</w:t>
+        <w:t xml:space="preserve">Transcribes their voice to text (using Whisper or </w:t>
+      </w:r>
+      <w:proofErr w:type="spellStart"/>
+      <w:r>
+        <w:rPr>
+          <w:rFonts w:ascii="Calibri" w:hAnsi="Calibri" w:cs="Calibri"/>
+          <w:sz w:val="24"/>
+          <w:szCs w:val="24"/>
+        </w:rPr>
+        <w:t>speech_recognition</w:t>
+      </w:r>
+      <w:proofErr w:type="spellEnd"/>
+      <w:r>
+        <w:rPr>
+          <w:rFonts w:ascii="Calibri" w:hAnsi="Calibri" w:cs="Calibri"/>
+          <w:sz w:val="24"/>
+          <w:szCs w:val="24"/>
+        </w:rPr>
+        <w:t>)</w:t>
       </w:r>
     </w:p>
     <w:p>
@@ -2486,7 +2934,45 @@
                 <w:sz w:val="24"/>
                 <w:szCs w:val="24"/>
               </w:rPr>
-              <w:t>Setup voice recording input (with sounddevice or gr.Audio)</w:t>
+              <w:t xml:space="preserve">Setup voice recording input (with </w:t>
+            </w:r>
+            <w:proofErr w:type="spellStart"/>
+            <w:r>
+              <w:rPr>
+                <w:rFonts w:ascii="Calibri" w:hAnsi="Calibri" w:cs="Calibri"/>
+                <w:sz w:val="24"/>
+                <w:szCs w:val="24"/>
+              </w:rPr>
+              <w:t>sounddevice</w:t>
+            </w:r>
+            <w:proofErr w:type="spellEnd"/>
+            <w:r>
+              <w:rPr>
+                <w:rFonts w:ascii="Calibri" w:hAnsi="Calibri" w:cs="Calibri"/>
+                <w:sz w:val="24"/>
+                <w:szCs w:val="24"/>
+              </w:rPr>
+              <w:t xml:space="preserve"> or </w:t>
+            </w:r>
+            <w:proofErr w:type="spellStart"/>
+            <w:proofErr w:type="gramStart"/>
+            <w:r>
+              <w:rPr>
+                <w:rFonts w:ascii="Calibri" w:hAnsi="Calibri" w:cs="Calibri"/>
+                <w:sz w:val="24"/>
+                <w:szCs w:val="24"/>
+              </w:rPr>
+              <w:t>gr.Audio</w:t>
+            </w:r>
+            <w:proofErr w:type="spellEnd"/>
+            <w:proofErr w:type="gramEnd"/>
+            <w:r>
+              <w:rPr>
+                <w:rFonts w:ascii="Calibri" w:hAnsi="Calibri" w:cs="Calibri"/>
+                <w:sz w:val="24"/>
+                <w:szCs w:val="24"/>
+              </w:rPr>
+              <w:t>)</w:t>
             </w:r>
           </w:p>
         </w:tc>
@@ -2540,7 +3026,25 @@
                 <w:sz w:val="24"/>
                 <w:szCs w:val="24"/>
               </w:rPr>
-              <w:t>Transcribe voice using whisper or openai-whisper</w:t>
+              <w:t xml:space="preserve">Transcribe voice using whisper or </w:t>
+            </w:r>
+            <w:proofErr w:type="spellStart"/>
+            <w:r>
+              <w:rPr>
+                <w:rFonts w:ascii="Calibri" w:hAnsi="Calibri" w:cs="Calibri"/>
+                <w:sz w:val="24"/>
+                <w:szCs w:val="24"/>
+              </w:rPr>
+              <w:t>openai</w:t>
+            </w:r>
+            <w:proofErr w:type="spellEnd"/>
+            <w:r>
+              <w:rPr>
+                <w:rFonts w:ascii="Calibri" w:hAnsi="Calibri" w:cs="Calibri"/>
+                <w:sz w:val="24"/>
+                <w:szCs w:val="24"/>
+              </w:rPr>
+              <w:t>-whisper</w:t>
             </w:r>
           </w:p>
         </w:tc>
@@ -2588,13 +3092,23 @@
                 <w:szCs w:val="24"/>
               </w:rPr>
             </w:pPr>
+            <w:proofErr w:type="spellStart"/>
             <w:r>
               <w:rPr>
                 <w:rFonts w:ascii="Calibri" w:hAnsi="Calibri" w:cs="Calibri"/>
                 <w:sz w:val="24"/>
                 <w:szCs w:val="24"/>
               </w:rPr>
-              <w:t>Analyze response with a small LLM (e.g., flan-t5 or GPT)</w:t>
+              <w:t>Analyze</w:t>
+            </w:r>
+            <w:proofErr w:type="spellEnd"/>
+            <w:r>
+              <w:rPr>
+                <w:rFonts w:ascii="Calibri" w:hAnsi="Calibri" w:cs="Calibri"/>
+                <w:sz w:val="24"/>
+                <w:szCs w:val="24"/>
+              </w:rPr>
+              <w:t xml:space="preserve"> response with a small LLM (e.g., flan-t5 or GPT)</w:t>
             </w:r>
           </w:p>
         </w:tc>
@@ -2700,41 +3214,123 @@
           <w:sz w:val="24"/>
           <w:szCs w:val="24"/>
         </w:rPr>
-        <w:t>also need ffmpeg installed.</w:t>
-      </w:r>
-    </w:p>
-    <w:p>
-      <w:pPr>
-        <w:rPr>
-          <w:rFonts w:ascii="Calibri" w:hAnsi="Calibri" w:cs="Calibri"/>
-          <w:sz w:val="24"/>
-          <w:szCs w:val="24"/>
-        </w:rPr>
-      </w:pPr>
-      <w:r>
-        <w:rPr>
-          <w:rFonts w:ascii="Calibri" w:hAnsi="Calibri" w:cs="Calibri"/>
-          <w:sz w:val="24"/>
-          <w:szCs w:val="24"/>
-        </w:rPr>
-        <w:t>pip install git+https://github.com/openai/whisper.git</w:t>
-      </w:r>
-    </w:p>
-    <w:p>
-      <w:pPr>
-        <w:rPr>
-          <w:rFonts w:ascii="Calibri" w:hAnsi="Calibri" w:cs="Calibri"/>
-          <w:sz w:val="24"/>
-          <w:szCs w:val="24"/>
-        </w:rPr>
-      </w:pPr>
-      <w:r>
-        <w:rPr>
-          <w:rFonts w:ascii="Calibri" w:hAnsi="Calibri" w:cs="Calibri"/>
-          <w:sz w:val="24"/>
-          <w:szCs w:val="24"/>
-        </w:rPr>
-        <w:t>Download ffmpeg (precompiled)</w:t>
+        <w:t xml:space="preserve">also need </w:t>
+      </w:r>
+      <w:proofErr w:type="spellStart"/>
+      <w:r>
+        <w:rPr>
+          <w:rFonts w:ascii="Calibri" w:hAnsi="Calibri" w:cs="Calibri"/>
+          <w:sz w:val="24"/>
+          <w:szCs w:val="24"/>
+        </w:rPr>
+        <w:t>ffmpeg</w:t>
+      </w:r>
+      <w:proofErr w:type="spellEnd"/>
+      <w:r>
+        <w:rPr>
+          <w:rFonts w:ascii="Calibri" w:hAnsi="Calibri" w:cs="Calibri"/>
+          <w:sz w:val="24"/>
+          <w:szCs w:val="24"/>
+        </w:rPr>
+        <w:t xml:space="preserve"> installed.</w:t>
+      </w:r>
+    </w:p>
+    <w:p>
+      <w:pPr>
+        <w:rPr>
+          <w:rFonts w:ascii="Calibri" w:hAnsi="Calibri" w:cs="Calibri"/>
+          <w:sz w:val="24"/>
+          <w:szCs w:val="24"/>
+        </w:rPr>
+      </w:pPr>
+      <w:r>
+        <w:rPr>
+          <w:rFonts w:ascii="Calibri" w:hAnsi="Calibri" w:cs="Calibri"/>
+          <w:sz w:val="24"/>
+          <w:szCs w:val="24"/>
+        </w:rPr>
+        <w:t xml:space="preserve">pip install </w:t>
+      </w:r>
+      <w:proofErr w:type="spellStart"/>
+      <w:r>
+        <w:rPr>
+          <w:rFonts w:ascii="Calibri" w:hAnsi="Calibri" w:cs="Calibri"/>
+          <w:sz w:val="24"/>
+          <w:szCs w:val="24"/>
+        </w:rPr>
+        <w:t>git+https</w:t>
+      </w:r>
+      <w:proofErr w:type="spellEnd"/>
+      <w:r>
+        <w:rPr>
+          <w:rFonts w:ascii="Calibri" w:hAnsi="Calibri" w:cs="Calibri"/>
+          <w:sz w:val="24"/>
+          <w:szCs w:val="24"/>
+        </w:rPr>
+        <w:t>://github.com/</w:t>
+      </w:r>
+      <w:proofErr w:type="spellStart"/>
+      <w:r>
+        <w:rPr>
+          <w:rFonts w:ascii="Calibri" w:hAnsi="Calibri" w:cs="Calibri"/>
+          <w:sz w:val="24"/>
+          <w:szCs w:val="24"/>
+        </w:rPr>
+        <w:t>openai</w:t>
+      </w:r>
+      <w:proofErr w:type="spellEnd"/>
+      <w:r>
+        <w:rPr>
+          <w:rFonts w:ascii="Calibri" w:hAnsi="Calibri" w:cs="Calibri"/>
+          <w:sz w:val="24"/>
+          <w:szCs w:val="24"/>
+        </w:rPr>
+        <w:t>/</w:t>
+      </w:r>
+      <w:proofErr w:type="spellStart"/>
+      <w:r>
+        <w:rPr>
+          <w:rFonts w:ascii="Calibri" w:hAnsi="Calibri" w:cs="Calibri"/>
+          <w:sz w:val="24"/>
+          <w:szCs w:val="24"/>
+        </w:rPr>
+        <w:t>whisper.git</w:t>
+      </w:r>
+      <w:proofErr w:type="spellEnd"/>
+    </w:p>
+    <w:p>
+      <w:pPr>
+        <w:rPr>
+          <w:rFonts w:ascii="Calibri" w:hAnsi="Calibri" w:cs="Calibri"/>
+          <w:sz w:val="24"/>
+          <w:szCs w:val="24"/>
+        </w:rPr>
+      </w:pPr>
+      <w:r>
+        <w:rPr>
+          <w:rFonts w:ascii="Calibri" w:hAnsi="Calibri" w:cs="Calibri"/>
+          <w:sz w:val="24"/>
+          <w:szCs w:val="24"/>
+        </w:rPr>
+        <w:t xml:space="preserve">Download </w:t>
+      </w:r>
+      <w:proofErr w:type="spellStart"/>
+      <w:r>
+        <w:rPr>
+          <w:rFonts w:ascii="Calibri" w:hAnsi="Calibri" w:cs="Calibri"/>
+          <w:sz w:val="24"/>
+          <w:szCs w:val="24"/>
+        </w:rPr>
+        <w:t>ffmpeg</w:t>
+      </w:r>
+      <w:proofErr w:type="spellEnd"/>
+      <w:r>
+        <w:rPr>
+          <w:rFonts w:ascii="Calibri" w:hAnsi="Calibri" w:cs="Calibri"/>
+          <w:sz w:val="24"/>
+          <w:szCs w:val="24"/>
+        </w:rPr>
+        <w:t xml:space="preserve"> (precompiled)</w:t>
       </w:r>
     </w:p>
     <w:p>
@@ -2848,7 +3444,25 @@
           <w:sz w:val="24"/>
           <w:szCs w:val="24"/>
         </w:rPr>
-        <w:t>Add ffmpeg to System PATH</w:t>
+        <w:t xml:space="preserve">Add </w:t>
+      </w:r>
+      <w:proofErr w:type="spellStart"/>
+      <w:r>
+        <w:rPr>
+          <w:rFonts w:ascii="Calibri" w:hAnsi="Calibri" w:cs="Calibri"/>
+          <w:sz w:val="24"/>
+          <w:szCs w:val="24"/>
+        </w:rPr>
+        <w:t>ffmpeg</w:t>
+      </w:r>
+      <w:proofErr w:type="spellEnd"/>
+      <w:r>
+        <w:rPr>
+          <w:rFonts w:ascii="Calibri" w:hAnsi="Calibri" w:cs="Calibri"/>
+          <w:sz w:val="24"/>
+          <w:szCs w:val="24"/>
+        </w:rPr>
+        <w:t xml:space="preserve"> to System PATH</w:t>
       </w:r>
     </w:p>
     <w:p>
@@ -2873,7 +3487,25 @@
           <w:sz w:val="24"/>
           <w:szCs w:val="24"/>
         </w:rPr>
-        <w:t xml:space="preserve"> can run ffmpeg from anywhere in terminal:</w:t>
+        <w:t xml:space="preserve"> can run </w:t>
+      </w:r>
+      <w:proofErr w:type="spellStart"/>
+      <w:r>
+        <w:rPr>
+          <w:rFonts w:ascii="Calibri" w:hAnsi="Calibri" w:cs="Calibri"/>
+          <w:sz w:val="24"/>
+          <w:szCs w:val="24"/>
+        </w:rPr>
+        <w:t>ffmpeg</w:t>
+      </w:r>
+      <w:proofErr w:type="spellEnd"/>
+      <w:r>
+        <w:rPr>
+          <w:rFonts w:ascii="Calibri" w:hAnsi="Calibri" w:cs="Calibri"/>
+          <w:sz w:val="24"/>
+          <w:szCs w:val="24"/>
+        </w:rPr>
+        <w:t xml:space="preserve"> from anywhere in terminal:</w:t>
       </w:r>
     </w:p>
     <w:p>
@@ -3025,23 +3657,297 @@
         </w:rPr>
         <w:t xml:space="preserve">: </w:t>
       </w:r>
-      <w:r>
-        <w:rPr>
-          <w:rFonts w:ascii="Calibri" w:hAnsi="Calibri" w:cs="Calibri"/>
-          <w:sz w:val="24"/>
-          <w:szCs w:val="24"/>
-        </w:rPr>
-        <w:t>ffmpeg -version</w:t>
-      </w:r>
-    </w:p>
-    <w:p>
-      <w:pPr>
-        <w:rPr>
-          <w:rFonts w:ascii="Calibri" w:hAnsi="Calibri" w:cs="Calibri"/>
-          <w:sz w:val="24"/>
-          <w:szCs w:val="24"/>
-        </w:rPr>
-      </w:pPr>
+      <w:proofErr w:type="spellStart"/>
+      <w:r>
+        <w:rPr>
+          <w:rFonts w:ascii="Calibri" w:hAnsi="Calibri" w:cs="Calibri"/>
+          <w:sz w:val="24"/>
+          <w:szCs w:val="24"/>
+        </w:rPr>
+        <w:t>ffmpeg</w:t>
+      </w:r>
+      <w:proofErr w:type="spellEnd"/>
+      <w:r>
+        <w:rPr>
+          <w:rFonts w:ascii="Calibri" w:hAnsi="Calibri" w:cs="Calibri"/>
+          <w:sz w:val="24"/>
+          <w:szCs w:val="24"/>
+        </w:rPr>
+        <w:t xml:space="preserve"> -version</w:t>
+      </w:r>
+    </w:p>
+    <w:p>
+      <w:pPr>
+        <w:rPr>
+          <w:rFonts w:ascii="Calibri" w:hAnsi="Calibri" w:cs="Calibri"/>
+          <w:b/>
+          <w:bCs/>
+          <w:sz w:val="24"/>
+          <w:szCs w:val="24"/>
+        </w:rPr>
+      </w:pPr>
+      <w:r>
+        <w:rPr>
+          <w:rFonts w:ascii="Calibri" w:hAnsi="Calibri" w:cs="Calibri"/>
+          <w:b/>
+          <w:bCs/>
+          <w:sz w:val="24"/>
+          <w:szCs w:val="24"/>
+        </w:rPr>
+        <w:t xml:space="preserve">Module </w:t>
+      </w:r>
+      <w:r>
+        <w:rPr>
+          <w:rFonts w:ascii="Calibri" w:hAnsi="Calibri" w:cs="Calibri"/>
+          <w:b/>
+          <w:bCs/>
+          <w:sz w:val="24"/>
+          <w:szCs w:val="24"/>
+        </w:rPr>
+        <w:t>4</w:t>
+      </w:r>
+      <w:r>
+        <w:rPr>
+          <w:rFonts w:ascii="Calibri" w:hAnsi="Calibri" w:cs="Calibri"/>
+          <w:b/>
+          <w:bCs/>
+          <w:sz w:val="24"/>
+          <w:szCs w:val="24"/>
+        </w:rPr>
+        <w:t xml:space="preserve">: </w:t>
+      </w:r>
+      <w:r>
+        <w:rPr>
+          <w:rFonts w:ascii="Calibri" w:hAnsi="Calibri" w:cs="Calibri"/>
+          <w:b/>
+          <w:bCs/>
+          <w:sz w:val="24"/>
+          <w:szCs w:val="24"/>
+        </w:rPr>
+        <w:t>Voice Feedback Tracker Dashboard</w:t>
+      </w:r>
+    </w:p>
+    <w:p>
+      <w:pPr>
+        <w:pStyle w:val="ListParagraph"/>
+        <w:numPr>
+          <w:ilvl w:val="0"/>
+          <w:numId w:val="7"/>
+        </w:numPr>
+        <w:rPr>
+          <w:rFonts w:ascii="Calibri" w:hAnsi="Calibri" w:cs="Calibri"/>
+          <w:sz w:val="24"/>
+          <w:szCs w:val="24"/>
+        </w:rPr>
+      </w:pPr>
+      <w:r>
+        <w:rPr>
+          <w:rFonts w:ascii="Calibri" w:hAnsi="Calibri" w:cs="Calibri"/>
+          <w:sz w:val="24"/>
+          <w:szCs w:val="24"/>
+        </w:rPr>
+        <w:t>Shows your past transcripts</w:t>
+      </w:r>
+    </w:p>
+    <w:p>
+      <w:pPr>
+        <w:pStyle w:val="ListParagraph"/>
+        <w:numPr>
+          <w:ilvl w:val="0"/>
+          <w:numId w:val="7"/>
+        </w:numPr>
+        <w:rPr>
+          <w:rFonts w:ascii="Calibri" w:hAnsi="Calibri" w:cs="Calibri"/>
+          <w:sz w:val="24"/>
+          <w:szCs w:val="24"/>
+        </w:rPr>
+      </w:pPr>
+      <w:r>
+        <w:rPr>
+          <w:rFonts w:ascii="Calibri" w:hAnsi="Calibri" w:cs="Calibri"/>
+          <w:sz w:val="24"/>
+          <w:szCs w:val="24"/>
+        </w:rPr>
+        <w:t>Displays AI feedback side-by-side</w:t>
+      </w:r>
+    </w:p>
+    <w:p>
+      <w:pPr>
+        <w:pStyle w:val="ListParagraph"/>
+        <w:numPr>
+          <w:ilvl w:val="0"/>
+          <w:numId w:val="7"/>
+        </w:numPr>
+        <w:rPr>
+          <w:rFonts w:ascii="Calibri" w:hAnsi="Calibri" w:cs="Calibri"/>
+          <w:sz w:val="24"/>
+          <w:szCs w:val="24"/>
+        </w:rPr>
+      </w:pPr>
+      <w:r>
+        <w:rPr>
+          <w:rFonts w:ascii="Calibri" w:hAnsi="Calibri" w:cs="Calibri"/>
+          <w:sz w:val="24"/>
+          <w:szCs w:val="24"/>
+        </w:rPr>
+        <w:t>Filters by date</w:t>
+      </w:r>
+    </w:p>
+    <w:p>
+      <w:pPr>
+        <w:rPr>
+          <w:rFonts w:ascii="Calibri" w:hAnsi="Calibri" w:cs="Calibri"/>
+          <w:sz w:val="24"/>
+          <w:szCs w:val="24"/>
+        </w:rPr>
+      </w:pPr>
+      <w:r>
+        <w:rPr>
+          <w:rFonts w:ascii="Calibri" w:hAnsi="Calibri" w:cs="Calibri"/>
+          <w:sz w:val="24"/>
+          <w:szCs w:val="24"/>
+        </w:rPr>
+        <w:t xml:space="preserve">Step 1: Install </w:t>
+      </w:r>
+      <w:proofErr w:type="spellStart"/>
+      <w:r>
+        <w:rPr>
+          <w:rFonts w:ascii="Calibri" w:hAnsi="Calibri" w:cs="Calibri"/>
+          <w:sz w:val="24"/>
+          <w:szCs w:val="24"/>
+        </w:rPr>
+        <w:t>Streamlit</w:t>
+      </w:r>
+      <w:proofErr w:type="spellEnd"/>
+      <w:r>
+        <w:rPr>
+          <w:rFonts w:ascii="Calibri" w:hAnsi="Calibri" w:cs="Calibri"/>
+          <w:sz w:val="24"/>
+          <w:szCs w:val="24"/>
+        </w:rPr>
+        <w:t xml:space="preserve"> and </w:t>
+      </w:r>
+      <w:proofErr w:type="spellStart"/>
+      <w:r>
+        <w:rPr>
+          <w:rFonts w:ascii="Calibri" w:hAnsi="Calibri" w:cs="Calibri"/>
+          <w:sz w:val="24"/>
+          <w:szCs w:val="24"/>
+        </w:rPr>
+        <w:t>Plotly</w:t>
+      </w:r>
+      <w:proofErr w:type="spellEnd"/>
+    </w:p>
+    <w:p>
+      <w:pPr>
+        <w:rPr>
+          <w:rFonts w:ascii="Calibri" w:hAnsi="Calibri" w:cs="Calibri"/>
+          <w:sz w:val="24"/>
+          <w:szCs w:val="24"/>
+        </w:rPr>
+      </w:pPr>
+      <w:r>
+        <w:rPr>
+          <w:rFonts w:ascii="Calibri" w:hAnsi="Calibri" w:cs="Calibri"/>
+          <w:sz w:val="24"/>
+          <w:szCs w:val="24"/>
+        </w:rPr>
+        <w:t xml:space="preserve">pip install </w:t>
+      </w:r>
+      <w:proofErr w:type="spellStart"/>
+      <w:r>
+        <w:rPr>
+          <w:rFonts w:ascii="Calibri" w:hAnsi="Calibri" w:cs="Calibri"/>
+          <w:sz w:val="24"/>
+          <w:szCs w:val="24"/>
+        </w:rPr>
+        <w:t>streamlit</w:t>
+      </w:r>
+      <w:proofErr w:type="spellEnd"/>
+      <w:r>
+        <w:rPr>
+          <w:rFonts w:ascii="Calibri" w:hAnsi="Calibri" w:cs="Calibri"/>
+          <w:sz w:val="24"/>
+          <w:szCs w:val="24"/>
+        </w:rPr>
+        <w:t xml:space="preserve"> </w:t>
+      </w:r>
+      <w:proofErr w:type="spellStart"/>
+      <w:r>
+        <w:rPr>
+          <w:rFonts w:ascii="Calibri" w:hAnsi="Calibri" w:cs="Calibri"/>
+          <w:sz w:val="24"/>
+          <w:szCs w:val="24"/>
+        </w:rPr>
+        <w:t>plotly</w:t>
+      </w:r>
+      <w:proofErr w:type="spellEnd"/>
+      <w:r>
+        <w:rPr>
+          <w:rFonts w:ascii="Calibri" w:hAnsi="Calibri" w:cs="Calibri"/>
+          <w:sz w:val="24"/>
+          <w:szCs w:val="24"/>
+        </w:rPr>
+        <w:t xml:space="preserve"> pandas</w:t>
+      </w:r>
+    </w:p>
+    <w:p>
+      <w:pPr>
+        <w:rPr>
+          <w:rFonts w:ascii="Calibri" w:hAnsi="Calibri" w:cs="Calibri"/>
+          <w:sz w:val="24"/>
+          <w:szCs w:val="24"/>
+        </w:rPr>
+      </w:pPr>
+      <w:r>
+        <w:rPr>
+          <w:rFonts w:ascii="Calibri" w:hAnsi="Calibri" w:cs="Calibri"/>
+          <w:sz w:val="24"/>
+          <w:szCs w:val="24"/>
+        </w:rPr>
+        <w:t>&gt;&gt;&gt;</w:t>
+      </w:r>
+      <w:r>
+        <w:rPr>
+          <w:rFonts w:ascii="Calibri" w:hAnsi="Calibri" w:cs="Calibri"/>
+          <w:sz w:val="24"/>
+          <w:szCs w:val="24"/>
+        </w:rPr>
+        <w:t>dashboard.py</w:t>
+      </w:r>
+    </w:p>
+    <w:p>
+      <w:pPr>
+        <w:rPr>
+          <w:rFonts w:ascii="Calibri" w:hAnsi="Calibri" w:cs="Calibri"/>
+          <w:b/>
+          <w:bCs/>
+          <w:sz w:val="24"/>
+          <w:szCs w:val="24"/>
+        </w:rPr>
+      </w:pPr>
+      <w:proofErr w:type="spellStart"/>
+      <w:r>
+        <w:rPr>
+          <w:rFonts w:ascii="Calibri" w:hAnsi="Calibri" w:cs="Calibri"/>
+          <w:b/>
+          <w:bCs/>
+          <w:sz w:val="24"/>
+          <w:szCs w:val="24"/>
+        </w:rPr>
+        <w:t>streamlit</w:t>
+      </w:r>
+      <w:proofErr w:type="spellEnd"/>
+      <w:r>
+        <w:rPr>
+          <w:rFonts w:ascii="Calibri" w:hAnsi="Calibri" w:cs="Calibri"/>
+          <w:b/>
+          <w:bCs/>
+          <w:sz w:val="24"/>
+          <w:szCs w:val="24"/>
+        </w:rPr>
+        <w:t xml:space="preserve"> run dashboard.py</w:t>
+      </w:r>
     </w:p>
     <w:p>
       <w:pPr>
@@ -3512,6 +4418,119 @@
     </w:lvl>
   </w:abstractNum>
   <w:abstractNum w:abstractNumId="3" w15:restartNumberingAfterBreak="0">
+    <w:nsid w:val="2F010793"/>
+    <w:multiLevelType w:val="hybridMultilevel"/>
+    <w:tmpl w:val="0610D7C0"/>
+    <w:lvl w:ilvl="0" w:tplc="40090001">
+      <w:start w:val="1"/>
+      <w:numFmt w:val="bullet"/>
+      <w:lvlText w:val=""/>
+      <w:lvlJc w:val="left"/>
+      <w:pPr>
+        <w:ind w:left="720" w:hanging="360"/>
+      </w:pPr>
+      <w:rPr>
+        <w:rFonts w:ascii="Symbol" w:hAnsi="Symbol" w:hint="default"/>
+      </w:rPr>
+    </w:lvl>
+    <w:lvl w:ilvl="1" w:tplc="40090003" w:tentative="1">
+      <w:start w:val="1"/>
+      <w:numFmt w:val="bullet"/>
+      <w:lvlText w:val="o"/>
+      <w:lvlJc w:val="left"/>
+      <w:pPr>
+        <w:ind w:left="1440" w:hanging="360"/>
+      </w:pPr>
+      <w:rPr>
+        <w:rFonts w:ascii="Courier New" w:hAnsi="Courier New" w:cs="Courier New" w:hint="default"/>
+      </w:rPr>
+    </w:lvl>
+    <w:lvl w:ilvl="2" w:tplc="40090005" w:tentative="1">
+      <w:start w:val="1"/>
+      <w:numFmt w:val="bullet"/>
+      <w:lvlText w:val=""/>
+      <w:lvlJc w:val="left"/>
+      <w:pPr>
+        <w:ind w:left="2160" w:hanging="360"/>
+      </w:pPr>
+      <w:rPr>
+        <w:rFonts w:ascii="Wingdings" w:hAnsi="Wingdings" w:hint="default"/>
+      </w:rPr>
+    </w:lvl>
+    <w:lvl w:ilvl="3" w:tplc="40090001" w:tentative="1">
+      <w:start w:val="1"/>
+      <w:numFmt w:val="bullet"/>
+      <w:lvlText w:val=""/>
+      <w:lvlJc w:val="left"/>
+      <w:pPr>
+        <w:ind w:left="2880" w:hanging="360"/>
+      </w:pPr>
+      <w:rPr>
+        <w:rFonts w:ascii="Symbol" w:hAnsi="Symbol" w:hint="default"/>
+      </w:rPr>
+    </w:lvl>
+    <w:lvl w:ilvl="4" w:tplc="40090003" w:tentative="1">
+      <w:start w:val="1"/>
+      <w:numFmt w:val="bullet"/>
+      <w:lvlText w:val="o"/>
+      <w:lvlJc w:val="left"/>
+      <w:pPr>
+        <w:ind w:left="3600" w:hanging="360"/>
+      </w:pPr>
+      <w:rPr>
+        <w:rFonts w:ascii="Courier New" w:hAnsi="Courier New" w:cs="Courier New" w:hint="default"/>
+      </w:rPr>
+    </w:lvl>
+    <w:lvl w:ilvl="5" w:tplc="40090005" w:tentative="1">
+      <w:start w:val="1"/>
+      <w:numFmt w:val="bullet"/>
+      <w:lvlText w:val=""/>
+      <w:lvlJc w:val="left"/>
+      <w:pPr>
+        <w:ind w:left="4320" w:hanging="360"/>
+      </w:pPr>
+      <w:rPr>
+        <w:rFonts w:ascii="Wingdings" w:hAnsi="Wingdings" w:hint="default"/>
+      </w:rPr>
+    </w:lvl>
+    <w:lvl w:ilvl="6" w:tplc="40090001" w:tentative="1">
+      <w:start w:val="1"/>
+      <w:numFmt w:val="bullet"/>
+      <w:lvlText w:val=""/>
+      <w:lvlJc w:val="left"/>
+      <w:pPr>
+        <w:ind w:left="5040" w:hanging="360"/>
+      </w:pPr>
+      <w:rPr>
+        <w:rFonts w:ascii="Symbol" w:hAnsi="Symbol" w:hint="default"/>
+      </w:rPr>
+    </w:lvl>
+    <w:lvl w:ilvl="7" w:tplc="40090003" w:tentative="1">
+      <w:start w:val="1"/>
+      <w:numFmt w:val="bullet"/>
+      <w:lvlText w:val="o"/>
+      <w:lvlJc w:val="left"/>
+      <w:pPr>
+        <w:ind w:left="5760" w:hanging="360"/>
+      </w:pPr>
+      <w:rPr>
+        <w:rFonts w:ascii="Courier New" w:hAnsi="Courier New" w:cs="Courier New" w:hint="default"/>
+      </w:rPr>
+    </w:lvl>
+    <w:lvl w:ilvl="8" w:tplc="40090005" w:tentative="1">
+      <w:start w:val="1"/>
+      <w:numFmt w:val="bullet"/>
+      <w:lvlText w:val=""/>
+      <w:lvlJc w:val="left"/>
+      <w:pPr>
+        <w:ind w:left="6480" w:hanging="360"/>
+      </w:pPr>
+      <w:rPr>
+        <w:rFonts w:ascii="Wingdings" w:hAnsi="Wingdings" w:hint="default"/>
+      </w:rPr>
+    </w:lvl>
+  </w:abstractNum>
+  <w:abstractNum w:abstractNumId="4" w15:restartNumberingAfterBreak="0">
     <w:nsid w:val="3DB46B02"/>
     <w:multiLevelType w:val="multilevel"/>
     <w:tmpl w:val="F64C62D2"/>
@@ -3660,7 +4679,7 @@
       </w:rPr>
     </w:lvl>
   </w:abstractNum>
-  <w:abstractNum w:abstractNumId="4" w15:restartNumberingAfterBreak="0">
+  <w:abstractNum w:abstractNumId="5" w15:restartNumberingAfterBreak="0">
     <w:nsid w:val="4998218F"/>
     <w:multiLevelType w:val="multilevel"/>
     <w:tmpl w:val="6BEA61CC"/>
@@ -3773,7 +4792,7 @@
       </w:pPr>
     </w:lvl>
   </w:abstractNum>
-  <w:abstractNum w:abstractNumId="5" w15:restartNumberingAfterBreak="0">
+  <w:abstractNum w:abstractNumId="6" w15:restartNumberingAfterBreak="0">
     <w:nsid w:val="62686C81"/>
     <w:multiLevelType w:val="multilevel"/>
     <w:tmpl w:val="A7F61348"/>
@@ -3932,13 +4951,16 @@
     <w:abstractNumId w:val="2"/>
   </w:num>
   <w:num w:numId="4" w16cid:durableId="1112019844">
-    <w:abstractNumId w:val="3"/>
+    <w:abstractNumId w:val="4"/>
   </w:num>
   <w:num w:numId="5" w16cid:durableId="224419628">
+    <w:abstractNumId w:val="6"/>
+  </w:num>
+  <w:num w:numId="6" w16cid:durableId="671566449">
     <w:abstractNumId w:val="5"/>
   </w:num>
-  <w:num w:numId="6" w16cid:durableId="671566449">
-    <w:abstractNumId w:val="4"/>
+  <w:num w:numId="7" w16cid:durableId="1088311312">
+    <w:abstractNumId w:val="3"/>
   </w:num>
 </w:numbering>
 </file>
@@ -4343,7 +5365,7 @@
   <w:style w:type="paragraph" w:default="1" w:styleId="Normal">
     <w:name w:val="Normal"/>
     <w:qFormat/>
-    <w:rsid w:val="00DB7FAE"/>
+    <w:rsid w:val="008B0761"/>
     <w:rPr>
       <w:lang w:val="en-IN"/>
     </w:rPr>

</xml_diff>